<commit_message>
Fim da aula de HTML e CSS, atualização das anotações e programa
</commit_message>
<xml_diff>
--- a/Projetos HTML e CSS/BootCamp HTML5 e CSS3.docx
+++ b/Projetos HTML e CSS/BootCamp HTML5 e CSS3.docx
@@ -29,6 +29,15 @@
     <w:p>
       <w:pPr>
         <w:pStyle w:val="Ttulo2"/>
+        <w:ind w:left="706"/>
+      </w:pPr>
+      <w:r>
+        <w:t xml:space="preserve">HTML </w:t>
+      </w:r>
+    </w:p>
+    <w:p>
+      <w:pPr>
+        <w:pStyle w:val="Ttulo3"/>
       </w:pPr>
       <w:r>
         <w:t>Elemento</w:t>
@@ -526,10 +535,9 @@
     <w:p/>
     <w:p>
       <w:pPr>
-        <w:pStyle w:val="Ttulo2"/>
-      </w:pPr>
-      <w:r>
-        <w:lastRenderedPageBreak/>
+        <w:pStyle w:val="Ttulo3"/>
+      </w:pPr>
+      <w:r>
         <w:t>Estrutura Básica</w:t>
       </w:r>
     </w:p>
@@ -594,65 +602,70 @@
     <w:p>
       <w:pPr>
         <w:spacing w:line="240" w:lineRule="auto"/>
+        <w:rPr>
+          <w:lang w:val="en-US"/>
+        </w:rPr>
       </w:pPr>
       <w:r>
         <w:tab/>
       </w:r>
       <w:r>
         <w:tab/>
+      </w:r>
+      <w:r>
+        <w:rPr>
+          <w:lang w:val="en-US"/>
+        </w:rPr>
         <w:t>&lt;meta&gt;</w:t>
       </w:r>
     </w:p>
     <w:p>
       <w:pPr>
         <w:spacing w:line="240" w:lineRule="auto"/>
-      </w:pPr>
-      <w:r>
+        <w:rPr>
+          <w:lang w:val="en-US"/>
+        </w:rPr>
+      </w:pPr>
+      <w:r>
+        <w:rPr>
+          <w:lang w:val="en-US"/>
+        </w:rPr>
         <w:tab/>
       </w:r>
       <w:r>
+        <w:rPr>
+          <w:lang w:val="en-US"/>
+        </w:rPr>
         <w:tab/>
-        <w:t>&lt;</w:t>
-      </w:r>
-      <w:proofErr w:type="spellStart"/>
-      <w:r>
-        <w:t>title</w:t>
-      </w:r>
-      <w:proofErr w:type="spellEnd"/>
-      <w:r>
-        <w:t>&gt;&lt;/</w:t>
-      </w:r>
-      <w:proofErr w:type="spellStart"/>
-      <w:r>
-        <w:t>title</w:t>
-      </w:r>
-      <w:proofErr w:type="spellEnd"/>
-      <w:r>
-        <w:t>&gt;</w:t>
+        <w:t>&lt;title&gt;&lt;/title&gt;</w:t>
       </w:r>
     </w:p>
     <w:p>
       <w:pPr>
         <w:spacing w:line="240" w:lineRule="auto"/>
-      </w:pPr>
-      <w:r>
+        <w:rPr>
+          <w:lang w:val="en-US"/>
+        </w:rPr>
+      </w:pPr>
+      <w:r>
+        <w:rPr>
+          <w:lang w:val="en-US"/>
+        </w:rPr>
         <w:tab/>
-        <w:t>&lt;/</w:t>
-      </w:r>
-      <w:proofErr w:type="spellStart"/>
-      <w:r>
-        <w:t>head</w:t>
-      </w:r>
-      <w:proofErr w:type="spellEnd"/>
-      <w:r>
-        <w:t>&gt;</w:t>
+        <w:t>&lt;/head&gt;</w:t>
       </w:r>
     </w:p>
     <w:p>
       <w:pPr>
         <w:spacing w:line="240" w:lineRule="auto"/>
-      </w:pPr>
-      <w:r>
+        <w:rPr>
+          <w:lang w:val="en-US"/>
+        </w:rPr>
+      </w:pPr>
+      <w:r>
+        <w:rPr>
+          <w:lang w:val="en-US"/>
+        </w:rPr>
         <w:tab/>
         <w:t>&lt;body&gt;</w:t>
       </w:r>
@@ -662,7 +675,12 @@
         <w:spacing w:line="240" w:lineRule="auto"/>
       </w:pPr>
       <w:r>
+        <w:rPr>
+          <w:lang w:val="en-US"/>
+        </w:rPr>
         <w:tab/>
+      </w:r>
+      <w:r>
         <w:t>Onde estará o conteúdo da página</w:t>
       </w:r>
     </w:p>
@@ -698,7 +716,7 @@
     </w:p>
     <w:p>
       <w:pPr>
-        <w:pStyle w:val="Ttulo2"/>
+        <w:pStyle w:val="Ttulo3"/>
       </w:pPr>
       <w:r>
         <w:t>Semântica</w:t>
@@ -806,7 +824,6 @@
     </w:p>
     <w:p>
       <w:r>
-        <w:lastRenderedPageBreak/>
         <w:t xml:space="preserve">Representa um conteúdo independente e de maior relevância dentro de uma página, como um post de blog, uma notícia em uma barra lateral ou um bloco de comentários. Um </w:t>
       </w:r>
       <w:proofErr w:type="spellStart"/>
@@ -894,7 +911,7 @@
     <w:p/>
     <w:p>
       <w:pPr>
-        <w:pStyle w:val="Ttulo2"/>
+        <w:pStyle w:val="Ttulo3"/>
       </w:pPr>
       <w:r>
         <w:t>Textos e Links</w:t>
@@ -919,7 +936,6 @@
     <w:p/>
     <w:p>
       <w:r>
-        <w:lastRenderedPageBreak/>
         <w:t xml:space="preserve">Um outro elemento interessante e extremamente necessário na web é o &lt;a&gt; - que significa </w:t>
       </w:r>
       <w:proofErr w:type="spellStart"/>
@@ -954,28 +970,7 @@
       </w:r>
       <w:proofErr w:type="spellEnd"/>
       <w:r>
-        <w:t xml:space="preserve"> representa o hyperlink para onde sua âncora aponta, pode ser uma página do seu ou de outro site, um e-mail e até mesmo um telefone, os dois últimos precis</w:t>
-      </w:r>
-      <w:r>
-        <w:t>a</w:t>
-      </w:r>
-      <w:r>
-        <w:t xml:space="preserve">m dos prefixos </w:t>
-      </w:r>
-      <w:r>
-        <w:t>“</w:t>
-      </w:r>
-      <w:r>
-        <w:t>mailto:</w:t>
-      </w:r>
-      <w:r>
-        <w:t>”</w:t>
-      </w:r>
-      <w:r>
-        <w:t xml:space="preserve"> e </w:t>
-      </w:r>
-      <w:r>
-        <w:t>“</w:t>
+        <w:t xml:space="preserve"> representa o hyperlink para onde sua âncora aponta, pode ser uma página do seu ou de outro site, um e-mail e até mesmo um telefone, os dois últimos precisam dos prefixos “mailto:” e “</w:t>
       </w:r>
       <w:proofErr w:type="spellStart"/>
       <w:r>
@@ -983,24 +978,12 @@
       </w:r>
       <w:proofErr w:type="spellEnd"/>
       <w:r>
-        <w:t>:</w:t>
-      </w:r>
-      <w:r>
-        <w:t>”</w:t>
-      </w:r>
-      <w:r>
-        <w:t>, respectivamente.</w:t>
-      </w:r>
-    </w:p>
-    <w:p>
-      <w:r>
-        <w:t xml:space="preserve">O target neste momento vai servir para nos ajudar a abrir nossos links em outra aba do navegador usando o valor </w:t>
-      </w:r>
-      <w:r>
-        <w:t>“</w:t>
-      </w:r>
-      <w:r>
-        <w:t>_</w:t>
+        <w:t>:”, respectivamente.</w:t>
+      </w:r>
+    </w:p>
+    <w:p>
+      <w:r>
+        <w:t>O target neste momento vai servir para nos ajudar a abrir nossos links em outra aba do navegador usando o valor “_</w:t>
       </w:r>
       <w:proofErr w:type="spellStart"/>
       <w:r>
@@ -1008,16 +991,13 @@
       </w:r>
       <w:proofErr w:type="spellEnd"/>
       <w:r>
-        <w:t>”</w:t>
-      </w:r>
-      <w:r>
-        <w:t>.</w:t>
+        <w:t>”.</w:t>
       </w:r>
     </w:p>
     <w:p/>
     <w:p>
       <w:pPr>
-        <w:pStyle w:val="Ttulo2"/>
+        <w:pStyle w:val="Ttulo3"/>
       </w:pPr>
       <w:r>
         <w:t>Imagens</w:t>
@@ -1064,13 +1044,7 @@
     </w:p>
     <w:p>
       <w:r>
-        <w:t xml:space="preserve">O alt não é </w:t>
-      </w:r>
-      <w:r>
-        <w:t>obrigatório,</w:t>
-      </w:r>
-      <w:r>
-        <w:t xml:space="preserve"> mas é altamente recomendado por melhorar a acessibilidade, ele </w:t>
+        <w:t xml:space="preserve">O alt não é obrigatório, mas é altamente recomendado por melhorar a acessibilidade, ele </w:t>
       </w:r>
       <w:r>
         <w:rPr>
@@ -1085,7 +1059,3642 @@
     </w:p>
     <w:p>
       <w:r>
-        <w:t>&lt;img alt=”Foto de Leonardo”&gt;</w:t>
+        <w:t>&lt;</w:t>
+      </w:r>
+      <w:proofErr w:type="spellStart"/>
+      <w:r>
+        <w:t>img</w:t>
+      </w:r>
+      <w:proofErr w:type="spellEnd"/>
+      <w:r>
+        <w:t xml:space="preserve"> </w:t>
+      </w:r>
+      <w:proofErr w:type="spellStart"/>
+      <w:r>
+        <w:t>alt</w:t>
+      </w:r>
+      <w:proofErr w:type="spellEnd"/>
+      <w:r>
+        <w:t xml:space="preserve">=”Foto de </w:t>
+      </w:r>
+      <w:r>
+        <w:t>qualquer coisa</w:t>
+      </w:r>
+      <w:r>
+        <w:t>”&gt;</w:t>
+      </w:r>
+    </w:p>
+    <w:p/>
+    <w:p>
+      <w:pPr>
+        <w:pStyle w:val="Ttulo3"/>
+      </w:pPr>
+      <w:r>
+        <w:t>Listas</w:t>
+      </w:r>
+    </w:p>
+    <w:p/>
+    <w:p>
+      <w:r>
+        <w:t xml:space="preserve">Os últimos elementos que veremos neste módulo são os relacionados a </w:t>
+      </w:r>
+      <w:r>
+        <w:t>lista</w:t>
+      </w:r>
+      <w:r>
+        <w:t>: &lt;</w:t>
+      </w:r>
+      <w:proofErr w:type="spellStart"/>
+      <w:r>
+        <w:t>ul</w:t>
+      </w:r>
+      <w:proofErr w:type="spellEnd"/>
+      <w:r>
+        <w:t>&gt;, &lt;</w:t>
+      </w:r>
+      <w:proofErr w:type="spellStart"/>
+      <w:r>
+        <w:t>ol</w:t>
+      </w:r>
+      <w:proofErr w:type="spellEnd"/>
+      <w:r>
+        <w:t>&gt; e &lt;li&gt;.</w:t>
+      </w:r>
+    </w:p>
+    <w:p>
+      <w:r>
+        <w:t>Listas servem para agrupar uma coleção de itens, como uma lista de ingredientes ou, como será no nosso caso, uma lista com contatos.</w:t>
+      </w:r>
+    </w:p>
+    <w:p/>
+    <w:p>
+      <w:r>
+        <w:t xml:space="preserve">O elemento </w:t>
+      </w:r>
+      <w:proofErr w:type="spellStart"/>
+      <w:r>
+        <w:t>ul</w:t>
+      </w:r>
+      <w:proofErr w:type="spellEnd"/>
+      <w:r>
+        <w:t xml:space="preserve"> cria uma lista não ordenada, onde a ordem dos elementos não é importante, e é representada com pontos, círculos ou quadrados.</w:t>
+      </w:r>
+    </w:p>
+    <w:p>
+      <w:r>
+        <w:t>O &lt;</w:t>
+      </w:r>
+      <w:proofErr w:type="spellStart"/>
+      <w:r>
+        <w:t>ol</w:t>
+      </w:r>
+      <w:proofErr w:type="spellEnd"/>
+      <w:r>
+        <w:t>&gt; serve para criar lista ordenadas, nessas a ordem importa, portanto elas são representadas com números, algarismos romanos ou letras.</w:t>
+      </w:r>
+    </w:p>
+    <w:p>
+      <w:r>
+        <w:t xml:space="preserve">E o elemento li é um item dentro de uma dessas listas. Um &lt;li&gt; pode conter vários tipos de </w:t>
+      </w:r>
+      <w:r>
+        <w:t>conteúdo</w:t>
+      </w:r>
+      <w:r>
+        <w:t>, como parágrafos, imagens e até outras listas.</w:t>
+      </w:r>
+    </w:p>
+    <w:p/>
+    <w:p>
+      <w:pPr>
+        <w:pStyle w:val="Ttulo2"/>
+        <w:ind w:left="707"/>
+      </w:pPr>
+      <w:r>
+        <w:t>CSS</w:t>
+      </w:r>
+    </w:p>
+    <w:p/>
+    <w:p>
+      <w:pPr>
+        <w:pStyle w:val="Ttulo3"/>
+      </w:pPr>
+      <w:r>
+        <w:t>Definição</w:t>
+      </w:r>
+    </w:p>
+    <w:p/>
+    <w:p>
+      <w:r>
+        <w:t>Após a criação do HTML a necessidade de formatar as páginas ficou evidente, assim, em 1996, foi criada a linguagem de estilo que conhecemos por CSS.</w:t>
+      </w:r>
+    </w:p>
+    <w:p>
+      <w:r>
+        <w:t>A sintaxe é bem simples e pode ser explicada com a frase "você cria regras de estilo para elementos ou grupos de elementos".</w:t>
+      </w:r>
+    </w:p>
+    <w:p>
+      <w:r>
+        <w:t>Vamos usar um elemento HTML que vimos anteriormente, a âncora &lt;a&gt;, para exemplificar.</w:t>
+      </w:r>
+    </w:p>
+    <w:p>
+      <w:r>
+        <w:t>Uma regra CSS é representada por um seletor ou um grupo de seletores, no nosso caso é o &lt;a&gt;, então dentro de um par de chaves adicionamos as declarações, no exemplo acima estamos alterando cor e tamanho da fonte dessa âncora, as declarações são formadas por uma propriedade e um valor.</w:t>
+      </w:r>
+    </w:p>
+    <w:p>
+      <w:pPr>
+        <w:shd w:val="clear" w:color="auto" w:fill="191622"/>
+        <w:spacing w:after="0" w:line="285" w:lineRule="atLeast"/>
+        <w:ind w:firstLine="0"/>
+        <w:jc w:val="left"/>
+        <w:rPr>
+          <w:rFonts w:ascii="Consolas" w:eastAsia="Times New Roman" w:hAnsi="Consolas" w:cs="Times New Roman"/>
+          <w:color w:val="E1E1E6"/>
+          <w:sz w:val="21"/>
+          <w:szCs w:val="21"/>
+          <w:lang w:val="en-US" w:eastAsia="pt-BR"/>
+        </w:rPr>
+      </w:pPr>
+      <w:r>
+        <w:rPr>
+          <w:rFonts w:ascii="Consolas" w:eastAsia="Times New Roman" w:hAnsi="Consolas" w:cs="Times New Roman"/>
+          <w:i/>
+          <w:iCs/>
+          <w:color w:val="E7DE79"/>
+          <w:sz w:val="21"/>
+          <w:szCs w:val="21"/>
+          <w:lang w:val="en-US" w:eastAsia="pt-BR"/>
+        </w:rPr>
+        <w:t>#title</w:t>
+      </w:r>
+      <w:proofErr w:type="gramStart"/>
+      <w:r>
+        <w:rPr>
+          <w:rFonts w:ascii="Consolas" w:eastAsia="Times New Roman" w:hAnsi="Consolas" w:cs="Times New Roman"/>
+          <w:color w:val="E1E1E6"/>
+          <w:sz w:val="21"/>
+          <w:szCs w:val="21"/>
+          <w:lang w:val="en-US" w:eastAsia="pt-BR"/>
+        </w:rPr>
+        <w:t>,</w:t>
+      </w:r>
+      <w:r>
+        <w:rPr>
+          <w:rFonts w:ascii="Consolas" w:eastAsia="Times New Roman" w:hAnsi="Consolas" w:cs="Times New Roman"/>
+          <w:color w:val="FF79C6"/>
+          <w:sz w:val="21"/>
+          <w:szCs w:val="21"/>
+          <w:lang w:val="en-US" w:eastAsia="pt-BR"/>
+        </w:rPr>
+        <w:t xml:space="preserve"> </w:t>
+      </w:r>
+      <w:r>
+        <w:rPr>
+          <w:rFonts w:ascii="Consolas" w:eastAsia="Times New Roman" w:hAnsi="Consolas" w:cs="Times New Roman"/>
+          <w:i/>
+          <w:iCs/>
+          <w:color w:val="67E480"/>
+          <w:sz w:val="21"/>
+          <w:szCs w:val="21"/>
+          <w:lang w:val="en-US" w:eastAsia="pt-BR"/>
+        </w:rPr>
+        <w:t>.subtitle</w:t>
+      </w:r>
+      <w:proofErr w:type="gramEnd"/>
+      <w:r>
+        <w:rPr>
+          <w:rFonts w:ascii="Consolas" w:eastAsia="Times New Roman" w:hAnsi="Consolas" w:cs="Times New Roman"/>
+          <w:color w:val="E1E1E6"/>
+          <w:sz w:val="21"/>
+          <w:szCs w:val="21"/>
+          <w:lang w:val="en-US" w:eastAsia="pt-BR"/>
+        </w:rPr>
+        <w:t>,</w:t>
+      </w:r>
+      <w:r>
+        <w:rPr>
+          <w:rFonts w:ascii="Consolas" w:eastAsia="Times New Roman" w:hAnsi="Consolas" w:cs="Times New Roman"/>
+          <w:color w:val="FF79C6"/>
+          <w:sz w:val="21"/>
+          <w:szCs w:val="21"/>
+          <w:lang w:val="en-US" w:eastAsia="pt-BR"/>
+        </w:rPr>
+        <w:t xml:space="preserve"> </w:t>
+      </w:r>
+      <w:r>
+        <w:rPr>
+          <w:rFonts w:ascii="Consolas" w:eastAsia="Times New Roman" w:hAnsi="Consolas" w:cs="Times New Roman"/>
+          <w:i/>
+          <w:iCs/>
+          <w:color w:val="67E480"/>
+          <w:sz w:val="21"/>
+          <w:szCs w:val="21"/>
+          <w:lang w:val="en-US" w:eastAsia="pt-BR"/>
+        </w:rPr>
+        <w:t>.</w:t>
+      </w:r>
+      <w:proofErr w:type="spellStart"/>
+      <w:r>
+        <w:rPr>
+          <w:rFonts w:ascii="Consolas" w:eastAsia="Times New Roman" w:hAnsi="Consolas" w:cs="Times New Roman"/>
+          <w:i/>
+          <w:iCs/>
+          <w:color w:val="67E480"/>
+          <w:sz w:val="21"/>
+          <w:szCs w:val="21"/>
+          <w:lang w:val="en-US" w:eastAsia="pt-BR"/>
+        </w:rPr>
+        <w:t>post_title</w:t>
+      </w:r>
+      <w:proofErr w:type="spellEnd"/>
+      <w:r>
+        <w:rPr>
+          <w:rFonts w:ascii="Consolas" w:eastAsia="Times New Roman" w:hAnsi="Consolas" w:cs="Times New Roman"/>
+          <w:color w:val="E1E1E6"/>
+          <w:sz w:val="21"/>
+          <w:szCs w:val="21"/>
+          <w:lang w:val="en-US" w:eastAsia="pt-BR"/>
+        </w:rPr>
+        <w:t>{</w:t>
+      </w:r>
+    </w:p>
+    <w:p>
+      <w:pPr>
+        <w:shd w:val="clear" w:color="auto" w:fill="191622"/>
+        <w:spacing w:after="0" w:line="285" w:lineRule="atLeast"/>
+        <w:ind w:firstLine="0"/>
+        <w:jc w:val="left"/>
+        <w:rPr>
+          <w:rFonts w:ascii="Consolas" w:eastAsia="Times New Roman" w:hAnsi="Consolas" w:cs="Times New Roman"/>
+          <w:color w:val="E1E1E6"/>
+          <w:sz w:val="21"/>
+          <w:szCs w:val="21"/>
+          <w:lang w:val="en-US" w:eastAsia="pt-BR"/>
+        </w:rPr>
+      </w:pPr>
+      <w:r>
+        <w:rPr>
+          <w:rFonts w:ascii="Consolas" w:eastAsia="Times New Roman" w:hAnsi="Consolas" w:cs="Times New Roman"/>
+          <w:color w:val="E1E1E6"/>
+          <w:sz w:val="21"/>
+          <w:szCs w:val="21"/>
+          <w:lang w:val="en-US" w:eastAsia="pt-BR"/>
+        </w:rPr>
+        <w:t xml:space="preserve">    </w:t>
+      </w:r>
+      <w:r>
+        <w:rPr>
+          <w:rFonts w:ascii="Consolas" w:eastAsia="Times New Roman" w:hAnsi="Consolas" w:cs="Times New Roman"/>
+          <w:color w:val="988BC7"/>
+          <w:sz w:val="21"/>
+          <w:szCs w:val="21"/>
+          <w:lang w:val="en-US" w:eastAsia="pt-BR"/>
+        </w:rPr>
+        <w:t>color</w:t>
+      </w:r>
+      <w:r>
+        <w:rPr>
+          <w:rFonts w:ascii="Consolas" w:eastAsia="Times New Roman" w:hAnsi="Consolas" w:cs="Times New Roman"/>
+          <w:color w:val="FF79C6"/>
+          <w:sz w:val="21"/>
+          <w:szCs w:val="21"/>
+          <w:lang w:val="en-US" w:eastAsia="pt-BR"/>
+        </w:rPr>
+        <w:t>:</w:t>
+      </w:r>
+      <w:r>
+        <w:rPr>
+          <w:rFonts w:ascii="Consolas" w:eastAsia="Times New Roman" w:hAnsi="Consolas" w:cs="Times New Roman"/>
+          <w:color w:val="E1E1E6"/>
+          <w:sz w:val="21"/>
+          <w:szCs w:val="21"/>
+          <w:lang w:val="en-US" w:eastAsia="pt-BR"/>
+        </w:rPr>
+        <w:t xml:space="preserve"> </w:t>
+      </w:r>
+      <w:proofErr w:type="gramStart"/>
+      <w:r>
+        <w:rPr>
+          <w:rFonts w:ascii="Consolas" w:eastAsia="Times New Roman" w:hAnsi="Consolas" w:cs="Times New Roman"/>
+          <w:color w:val="78D1E1"/>
+          <w:sz w:val="21"/>
+          <w:szCs w:val="21"/>
+          <w:lang w:val="en-US" w:eastAsia="pt-BR"/>
+        </w:rPr>
+        <w:t>blue</w:t>
+      </w:r>
+      <w:r>
+        <w:rPr>
+          <w:rFonts w:ascii="Consolas" w:eastAsia="Times New Roman" w:hAnsi="Consolas" w:cs="Times New Roman"/>
+          <w:color w:val="E1E1E6"/>
+          <w:sz w:val="21"/>
+          <w:szCs w:val="21"/>
+          <w:lang w:val="en-US" w:eastAsia="pt-BR"/>
+        </w:rPr>
+        <w:t>;</w:t>
+      </w:r>
+      <w:proofErr w:type="gramEnd"/>
+    </w:p>
+    <w:p>
+      <w:pPr>
+        <w:shd w:val="clear" w:color="auto" w:fill="191622"/>
+        <w:spacing w:after="0" w:line="285" w:lineRule="atLeast"/>
+        <w:ind w:firstLine="0"/>
+        <w:jc w:val="left"/>
+        <w:rPr>
+          <w:rFonts w:ascii="Consolas" w:eastAsia="Times New Roman" w:hAnsi="Consolas" w:cs="Times New Roman"/>
+          <w:color w:val="E1E1E6"/>
+          <w:sz w:val="21"/>
+          <w:szCs w:val="21"/>
+          <w:lang w:val="en-US" w:eastAsia="pt-BR"/>
+        </w:rPr>
+      </w:pPr>
+      <w:r>
+        <w:rPr>
+          <w:rFonts w:ascii="Consolas" w:eastAsia="Times New Roman" w:hAnsi="Consolas" w:cs="Times New Roman"/>
+          <w:color w:val="E1E1E6"/>
+          <w:sz w:val="21"/>
+          <w:szCs w:val="21"/>
+          <w:lang w:val="en-US" w:eastAsia="pt-BR"/>
+        </w:rPr>
+        <w:t>}</w:t>
+      </w:r>
+    </w:p>
+    <w:p>
+      <w:pPr>
+        <w:shd w:val="clear" w:color="auto" w:fill="191622"/>
+        <w:spacing w:after="0" w:line="285" w:lineRule="atLeast"/>
+        <w:ind w:firstLine="0"/>
+        <w:jc w:val="left"/>
+        <w:rPr>
+          <w:rFonts w:ascii="Consolas" w:eastAsia="Times New Roman" w:hAnsi="Consolas" w:cs="Times New Roman"/>
+          <w:color w:val="E1E1E6"/>
+          <w:sz w:val="21"/>
+          <w:szCs w:val="21"/>
+          <w:lang w:val="en-US" w:eastAsia="pt-BR"/>
+        </w:rPr>
+      </w:pPr>
+    </w:p>
+    <w:p>
+      <w:pPr>
+        <w:shd w:val="clear" w:color="auto" w:fill="191622"/>
+        <w:spacing w:after="0" w:line="285" w:lineRule="atLeast"/>
+        <w:ind w:firstLine="0"/>
+        <w:jc w:val="left"/>
+        <w:rPr>
+          <w:rFonts w:ascii="Consolas" w:eastAsia="Times New Roman" w:hAnsi="Consolas" w:cs="Times New Roman"/>
+          <w:color w:val="E1E1E6"/>
+          <w:sz w:val="21"/>
+          <w:szCs w:val="21"/>
+          <w:lang w:val="en-US" w:eastAsia="pt-BR"/>
+        </w:rPr>
+      </w:pPr>
+      <w:proofErr w:type="gramStart"/>
+      <w:r>
+        <w:rPr>
+          <w:rFonts w:ascii="Consolas" w:eastAsia="Times New Roman" w:hAnsi="Consolas" w:cs="Times New Roman"/>
+          <w:i/>
+          <w:iCs/>
+          <w:color w:val="67E480"/>
+          <w:sz w:val="21"/>
+          <w:szCs w:val="21"/>
+          <w:lang w:val="en-US" w:eastAsia="pt-BR"/>
+        </w:rPr>
+        <w:t>.</w:t>
+      </w:r>
+      <w:proofErr w:type="spellStart"/>
+      <w:r>
+        <w:rPr>
+          <w:rFonts w:ascii="Consolas" w:eastAsia="Times New Roman" w:hAnsi="Consolas" w:cs="Times New Roman"/>
+          <w:i/>
+          <w:iCs/>
+          <w:color w:val="67E480"/>
+          <w:sz w:val="21"/>
+          <w:szCs w:val="21"/>
+          <w:lang w:val="en-US" w:eastAsia="pt-BR"/>
+        </w:rPr>
+        <w:t>post</w:t>
+      </w:r>
+      <w:proofErr w:type="gramEnd"/>
+      <w:r>
+        <w:rPr>
+          <w:rFonts w:ascii="Consolas" w:eastAsia="Times New Roman" w:hAnsi="Consolas" w:cs="Times New Roman"/>
+          <w:i/>
+          <w:iCs/>
+          <w:color w:val="67E480"/>
+          <w:sz w:val="21"/>
+          <w:szCs w:val="21"/>
+          <w:lang w:val="en-US" w:eastAsia="pt-BR"/>
+        </w:rPr>
+        <w:t>_title</w:t>
+      </w:r>
+      <w:proofErr w:type="spellEnd"/>
+      <w:r>
+        <w:rPr>
+          <w:rFonts w:ascii="Consolas" w:eastAsia="Times New Roman" w:hAnsi="Consolas" w:cs="Times New Roman"/>
+          <w:color w:val="E1E1E6"/>
+          <w:sz w:val="21"/>
+          <w:szCs w:val="21"/>
+          <w:lang w:val="en-US" w:eastAsia="pt-BR"/>
+        </w:rPr>
+        <w:t>{</w:t>
+      </w:r>
+    </w:p>
+    <w:p>
+      <w:pPr>
+        <w:shd w:val="clear" w:color="auto" w:fill="191622"/>
+        <w:spacing w:after="0" w:line="285" w:lineRule="atLeast"/>
+        <w:ind w:firstLine="0"/>
+        <w:jc w:val="left"/>
+        <w:rPr>
+          <w:rFonts w:ascii="Consolas" w:eastAsia="Times New Roman" w:hAnsi="Consolas" w:cs="Times New Roman"/>
+          <w:color w:val="E1E1E6"/>
+          <w:sz w:val="21"/>
+          <w:szCs w:val="21"/>
+          <w:lang w:val="en-US" w:eastAsia="pt-BR"/>
+        </w:rPr>
+      </w:pPr>
+      <w:r>
+        <w:rPr>
+          <w:rFonts w:ascii="Consolas" w:eastAsia="Times New Roman" w:hAnsi="Consolas" w:cs="Times New Roman"/>
+          <w:color w:val="E1E1E6"/>
+          <w:sz w:val="21"/>
+          <w:szCs w:val="21"/>
+          <w:lang w:val="en-US" w:eastAsia="pt-BR"/>
+        </w:rPr>
+        <w:t xml:space="preserve">    </w:t>
+      </w:r>
+      <w:r>
+        <w:rPr>
+          <w:rFonts w:ascii="Consolas" w:eastAsia="Times New Roman" w:hAnsi="Consolas" w:cs="Times New Roman"/>
+          <w:color w:val="988BC7"/>
+          <w:sz w:val="21"/>
+          <w:szCs w:val="21"/>
+          <w:lang w:val="en-US" w:eastAsia="pt-BR"/>
+        </w:rPr>
+        <w:t>font-size</w:t>
+      </w:r>
+      <w:r>
+        <w:rPr>
+          <w:rFonts w:ascii="Consolas" w:eastAsia="Times New Roman" w:hAnsi="Consolas" w:cs="Times New Roman"/>
+          <w:color w:val="FF79C6"/>
+          <w:sz w:val="21"/>
+          <w:szCs w:val="21"/>
+          <w:lang w:val="en-US" w:eastAsia="pt-BR"/>
+        </w:rPr>
+        <w:t>:</w:t>
+      </w:r>
+      <w:r>
+        <w:rPr>
+          <w:rFonts w:ascii="Consolas" w:eastAsia="Times New Roman" w:hAnsi="Consolas" w:cs="Times New Roman"/>
+          <w:color w:val="E1E1E6"/>
+          <w:sz w:val="21"/>
+          <w:szCs w:val="21"/>
+          <w:lang w:val="en-US" w:eastAsia="pt-BR"/>
+        </w:rPr>
+        <w:t xml:space="preserve"> </w:t>
+      </w:r>
+      <w:proofErr w:type="gramStart"/>
+      <w:r>
+        <w:rPr>
+          <w:rFonts w:ascii="Consolas" w:eastAsia="Times New Roman" w:hAnsi="Consolas" w:cs="Times New Roman"/>
+          <w:color w:val="78D1E1"/>
+          <w:sz w:val="21"/>
+          <w:szCs w:val="21"/>
+          <w:lang w:val="en-US" w:eastAsia="pt-BR"/>
+        </w:rPr>
+        <w:t>16</w:t>
+      </w:r>
+      <w:r>
+        <w:rPr>
+          <w:rFonts w:ascii="Consolas" w:eastAsia="Times New Roman" w:hAnsi="Consolas" w:cs="Times New Roman"/>
+          <w:color w:val="FF79C6"/>
+          <w:sz w:val="21"/>
+          <w:szCs w:val="21"/>
+          <w:lang w:val="en-US" w:eastAsia="pt-BR"/>
+        </w:rPr>
+        <w:t>px</w:t>
+      </w:r>
+      <w:r>
+        <w:rPr>
+          <w:rFonts w:ascii="Consolas" w:eastAsia="Times New Roman" w:hAnsi="Consolas" w:cs="Times New Roman"/>
+          <w:color w:val="E1E1E6"/>
+          <w:sz w:val="21"/>
+          <w:szCs w:val="21"/>
+          <w:lang w:val="en-US" w:eastAsia="pt-BR"/>
+        </w:rPr>
+        <w:t>;</w:t>
+      </w:r>
+      <w:proofErr w:type="gramEnd"/>
+    </w:p>
+    <w:p>
+      <w:pPr>
+        <w:shd w:val="clear" w:color="auto" w:fill="191622"/>
+        <w:spacing w:after="0" w:line="285" w:lineRule="atLeast"/>
+        <w:ind w:firstLine="0"/>
+        <w:jc w:val="left"/>
+        <w:rPr>
+          <w:rFonts w:ascii="Consolas" w:eastAsia="Times New Roman" w:hAnsi="Consolas" w:cs="Times New Roman"/>
+          <w:color w:val="E1E1E6"/>
+          <w:sz w:val="21"/>
+          <w:szCs w:val="21"/>
+          <w:lang w:eastAsia="pt-BR"/>
+        </w:rPr>
+      </w:pPr>
+      <w:r>
+        <w:rPr>
+          <w:rFonts w:ascii="Consolas" w:eastAsia="Times New Roman" w:hAnsi="Consolas" w:cs="Times New Roman"/>
+          <w:color w:val="E1E1E6"/>
+          <w:sz w:val="21"/>
+          <w:szCs w:val="21"/>
+          <w:lang w:val="en-US" w:eastAsia="pt-BR"/>
+        </w:rPr>
+        <w:t xml:space="preserve">    </w:t>
+      </w:r>
+      <w:proofErr w:type="spellStart"/>
+      <w:r>
+        <w:rPr>
+          <w:rFonts w:ascii="Consolas" w:eastAsia="Times New Roman" w:hAnsi="Consolas" w:cs="Times New Roman"/>
+          <w:color w:val="988BC7"/>
+          <w:sz w:val="21"/>
+          <w:szCs w:val="21"/>
+          <w:lang w:eastAsia="pt-BR"/>
+        </w:rPr>
+        <w:t>font-style</w:t>
+      </w:r>
+      <w:proofErr w:type="spellEnd"/>
+      <w:r>
+        <w:rPr>
+          <w:rFonts w:ascii="Consolas" w:eastAsia="Times New Roman" w:hAnsi="Consolas" w:cs="Times New Roman"/>
+          <w:color w:val="FF79C6"/>
+          <w:sz w:val="21"/>
+          <w:szCs w:val="21"/>
+          <w:lang w:eastAsia="pt-BR"/>
+        </w:rPr>
+        <w:t>:</w:t>
+      </w:r>
+      <w:r>
+        <w:rPr>
+          <w:rFonts w:ascii="Consolas" w:eastAsia="Times New Roman" w:hAnsi="Consolas" w:cs="Times New Roman"/>
+          <w:color w:val="E1E1E6"/>
+          <w:sz w:val="21"/>
+          <w:szCs w:val="21"/>
+          <w:lang w:eastAsia="pt-BR"/>
+        </w:rPr>
+        <w:t xml:space="preserve"> </w:t>
+      </w:r>
+      <w:proofErr w:type="spellStart"/>
+      <w:r>
+        <w:rPr>
+          <w:rFonts w:ascii="Consolas" w:eastAsia="Times New Roman" w:hAnsi="Consolas" w:cs="Times New Roman"/>
+          <w:color w:val="78D1E1"/>
+          <w:sz w:val="21"/>
+          <w:szCs w:val="21"/>
+          <w:lang w:eastAsia="pt-BR"/>
+        </w:rPr>
+        <w:t>italic</w:t>
+      </w:r>
+      <w:proofErr w:type="spellEnd"/>
+      <w:r>
+        <w:rPr>
+          <w:rFonts w:ascii="Consolas" w:eastAsia="Times New Roman" w:hAnsi="Consolas" w:cs="Times New Roman"/>
+          <w:color w:val="E1E1E6"/>
+          <w:sz w:val="21"/>
+          <w:szCs w:val="21"/>
+          <w:lang w:eastAsia="pt-BR"/>
+        </w:rPr>
+        <w:t>;</w:t>
+      </w:r>
+    </w:p>
+    <w:p>
+      <w:pPr>
+        <w:shd w:val="clear" w:color="auto" w:fill="191622"/>
+        <w:spacing w:after="0" w:line="285" w:lineRule="atLeast"/>
+        <w:ind w:firstLine="0"/>
+        <w:jc w:val="left"/>
+        <w:rPr>
+          <w:rFonts w:ascii="Consolas" w:eastAsia="Times New Roman" w:hAnsi="Consolas" w:cs="Times New Roman"/>
+          <w:color w:val="E1E1E6"/>
+          <w:sz w:val="21"/>
+          <w:szCs w:val="21"/>
+          <w:lang w:eastAsia="pt-BR"/>
+        </w:rPr>
+      </w:pPr>
+      <w:r>
+        <w:rPr>
+          <w:rFonts w:ascii="Consolas" w:eastAsia="Times New Roman" w:hAnsi="Consolas" w:cs="Times New Roman"/>
+          <w:color w:val="E1E1E6"/>
+          <w:sz w:val="21"/>
+          <w:szCs w:val="21"/>
+          <w:lang w:eastAsia="pt-BR"/>
+        </w:rPr>
+        <w:t>}</w:t>
+      </w:r>
+    </w:p>
+    <w:p>
+      <w:pPr>
+        <w:ind w:firstLine="0"/>
+      </w:pPr>
+    </w:p>
+    <w:p>
+      <w:r>
+        <w:t>Percebam que podemos colocar vários seletores em uma regra separando-os por vírgula.</w:t>
+      </w:r>
+    </w:p>
+    <w:p>
+      <w:pPr>
+        <w:shd w:val="clear" w:color="auto" w:fill="191622"/>
+        <w:spacing w:after="0" w:line="285" w:lineRule="atLeast"/>
+        <w:ind w:firstLine="0"/>
+        <w:jc w:val="left"/>
+        <w:rPr>
+          <w:rFonts w:ascii="Consolas" w:eastAsia="Times New Roman" w:hAnsi="Consolas" w:cs="Times New Roman"/>
+          <w:color w:val="E1E1E6"/>
+          <w:sz w:val="21"/>
+          <w:szCs w:val="21"/>
+          <w:lang w:eastAsia="pt-BR"/>
+        </w:rPr>
+      </w:pPr>
+      <w:r>
+        <w:rPr>
+          <w:rFonts w:ascii="Consolas" w:eastAsia="Times New Roman" w:hAnsi="Consolas" w:cs="Times New Roman"/>
+          <w:i/>
+          <w:iCs/>
+          <w:color w:val="E7DE79"/>
+          <w:sz w:val="21"/>
+          <w:szCs w:val="21"/>
+          <w:lang w:eastAsia="pt-BR"/>
+        </w:rPr>
+        <w:t>#title</w:t>
+      </w:r>
+      <w:r>
+        <w:rPr>
+          <w:rFonts w:ascii="Consolas" w:eastAsia="Times New Roman" w:hAnsi="Consolas" w:cs="Times New Roman"/>
+          <w:color w:val="E1E1E6"/>
+          <w:sz w:val="21"/>
+          <w:szCs w:val="21"/>
+          <w:lang w:eastAsia="pt-BR"/>
+        </w:rPr>
+        <w:t>,</w:t>
+      </w:r>
+      <w:r>
+        <w:rPr>
+          <w:rFonts w:ascii="Consolas" w:eastAsia="Times New Roman" w:hAnsi="Consolas" w:cs="Times New Roman"/>
+          <w:color w:val="FF79C6"/>
+          <w:sz w:val="21"/>
+          <w:szCs w:val="21"/>
+          <w:lang w:eastAsia="pt-BR"/>
+        </w:rPr>
+        <w:t xml:space="preserve"> </w:t>
+      </w:r>
+      <w:r>
+        <w:rPr>
+          <w:rFonts w:ascii="Consolas" w:eastAsia="Times New Roman" w:hAnsi="Consolas" w:cs="Times New Roman"/>
+          <w:i/>
+          <w:iCs/>
+          <w:color w:val="67E480"/>
+          <w:sz w:val="21"/>
+          <w:szCs w:val="21"/>
+          <w:lang w:eastAsia="pt-BR"/>
+        </w:rPr>
+        <w:t>.</w:t>
+      </w:r>
+      <w:proofErr w:type="spellStart"/>
+      <w:r>
+        <w:rPr>
+          <w:rFonts w:ascii="Consolas" w:eastAsia="Times New Roman" w:hAnsi="Consolas" w:cs="Times New Roman"/>
+          <w:i/>
+          <w:iCs/>
+          <w:color w:val="67E480"/>
+          <w:sz w:val="21"/>
+          <w:szCs w:val="21"/>
+          <w:lang w:eastAsia="pt-BR"/>
+        </w:rPr>
+        <w:t>subtitle</w:t>
+      </w:r>
+      <w:proofErr w:type="spellEnd"/>
+      <w:r>
+        <w:rPr>
+          <w:rFonts w:ascii="Consolas" w:eastAsia="Times New Roman" w:hAnsi="Consolas" w:cs="Times New Roman"/>
+          <w:color w:val="E1E1E6"/>
+          <w:sz w:val="21"/>
+          <w:szCs w:val="21"/>
+          <w:lang w:eastAsia="pt-BR"/>
+        </w:rPr>
+        <w:t>,</w:t>
+      </w:r>
+      <w:r>
+        <w:rPr>
+          <w:rFonts w:ascii="Consolas" w:eastAsia="Times New Roman" w:hAnsi="Consolas" w:cs="Times New Roman"/>
+          <w:color w:val="FF79C6"/>
+          <w:sz w:val="21"/>
+          <w:szCs w:val="21"/>
+          <w:lang w:eastAsia="pt-BR"/>
+        </w:rPr>
+        <w:t xml:space="preserve"> </w:t>
+      </w:r>
+      <w:r>
+        <w:rPr>
+          <w:rFonts w:ascii="Consolas" w:eastAsia="Times New Roman" w:hAnsi="Consolas" w:cs="Times New Roman"/>
+          <w:i/>
+          <w:iCs/>
+          <w:color w:val="67E480"/>
+          <w:sz w:val="21"/>
+          <w:szCs w:val="21"/>
+          <w:lang w:eastAsia="pt-BR"/>
+        </w:rPr>
+        <w:t>.</w:t>
+      </w:r>
+      <w:proofErr w:type="spellStart"/>
+      <w:r>
+        <w:rPr>
+          <w:rFonts w:ascii="Consolas" w:eastAsia="Times New Roman" w:hAnsi="Consolas" w:cs="Times New Roman"/>
+          <w:i/>
+          <w:iCs/>
+          <w:color w:val="67E480"/>
+          <w:sz w:val="21"/>
+          <w:szCs w:val="21"/>
+          <w:lang w:eastAsia="pt-BR"/>
+        </w:rPr>
+        <w:t>post_title</w:t>
+      </w:r>
+      <w:proofErr w:type="spellEnd"/>
+    </w:p>
+    <w:p/>
+    <w:p>
+      <w:r>
+        <w:t xml:space="preserve">E há um último detalhe nesse exemplo: a </w:t>
+      </w:r>
+      <w:proofErr w:type="spellStart"/>
+      <w:proofErr w:type="gramStart"/>
+      <w:r>
+        <w:t>pseudo-classe</w:t>
+      </w:r>
+      <w:proofErr w:type="spellEnd"/>
+      <w:proofErr w:type="gramEnd"/>
+      <w:r>
+        <w:t>. Elementos HTML sofrem alterações causadas pela interação do usuário, como mover o mouse por cima ou clicar nesse elemento.</w:t>
+      </w:r>
+    </w:p>
+    <w:p>
+      <w:r>
+        <w:t>O a:hover do exemplo significa que a âncora também terá essa aparência quando o usuário passar o mouse por cima de um hyperlink.</w:t>
+      </w:r>
+    </w:p>
+    <w:p/>
+    <w:p>
+      <w:pPr>
+        <w:pStyle w:val="Ttulo3"/>
+      </w:pPr>
+      <w:r>
+        <w:t>ID x Classe</w:t>
+      </w:r>
+    </w:p>
+    <w:p/>
+    <w:p>
+      <w:r>
+        <w:t>No exemplo anterior criamos uma regra que altera um elemento HTML diretamente, mas isso significa que todos os elementos &lt;a&gt; ficarão com aquela aparência, e normalmente temos sites mais complexos que precisam de várias regras diferentes para elementos iguais.</w:t>
+      </w:r>
+    </w:p>
+    <w:p>
+      <w:r>
+        <w:t xml:space="preserve">Para ficar mais tangível vamos relembrar um pouco o site que começamos a fazer no módulo passado, ele tinha vários elementos header, mas não vamos querer que o header principal tenha a mesma formatação que o header de uma postagem, é aí que entram os </w:t>
+      </w:r>
+      <w:proofErr w:type="spellStart"/>
+      <w:r>
+        <w:t>IDs</w:t>
+      </w:r>
+      <w:proofErr w:type="spellEnd"/>
+      <w:r>
+        <w:t xml:space="preserve"> e Classes.</w:t>
+      </w:r>
+    </w:p>
+    <w:p>
+      <w:r>
+        <w:t xml:space="preserve">O seletor que vimos no primeiro exemplo é um seletor de tipo, pois ele representa um elemento HTML, e com </w:t>
+      </w:r>
+      <w:proofErr w:type="spellStart"/>
+      <w:r>
+        <w:t>IDs</w:t>
+      </w:r>
+      <w:proofErr w:type="spellEnd"/>
+      <w:r>
+        <w:t xml:space="preserve"> e Classes podemos representar qualquer tipo de </w:t>
+      </w:r>
+      <w:r>
+        <w:t>elemento,</w:t>
+      </w:r>
+      <w:r>
+        <w:t xml:space="preserve"> mas há algumas diferenças entre eles:</w:t>
+      </w:r>
+    </w:p>
+    <w:p>
+      <w:r>
+        <w:t>ID: é representado pelo símbolo # (</w:t>
+      </w:r>
+      <w:proofErr w:type="spellStart"/>
+      <w:r>
+        <w:t>hash</w:t>
+      </w:r>
+      <w:proofErr w:type="spellEnd"/>
+      <w:r>
+        <w:t>) seguido de um nome para esse ID.</w:t>
+      </w:r>
+    </w:p>
+    <w:p>
+      <w:pPr>
+        <w:shd w:val="clear" w:color="auto" w:fill="191622"/>
+        <w:spacing w:after="0" w:line="285" w:lineRule="atLeast"/>
+        <w:ind w:firstLine="0"/>
+        <w:jc w:val="left"/>
+        <w:rPr>
+          <w:rFonts w:ascii="Consolas" w:eastAsia="Times New Roman" w:hAnsi="Consolas" w:cs="Times New Roman"/>
+          <w:color w:val="E1E1E6"/>
+          <w:sz w:val="21"/>
+          <w:szCs w:val="21"/>
+          <w:lang w:eastAsia="pt-BR"/>
+        </w:rPr>
+      </w:pPr>
+      <w:r>
+        <w:rPr>
+          <w:rFonts w:ascii="Consolas" w:eastAsia="Times New Roman" w:hAnsi="Consolas" w:cs="Times New Roman"/>
+          <w:color w:val="E1E1E6"/>
+          <w:sz w:val="21"/>
+          <w:szCs w:val="21"/>
+          <w:lang w:eastAsia="pt-BR"/>
+        </w:rPr>
+        <w:t>&lt;</w:t>
+      </w:r>
+      <w:r>
+        <w:rPr>
+          <w:rFonts w:ascii="Consolas" w:eastAsia="Times New Roman" w:hAnsi="Consolas" w:cs="Times New Roman"/>
+          <w:color w:val="FF79C6"/>
+          <w:sz w:val="21"/>
+          <w:szCs w:val="21"/>
+          <w:lang w:eastAsia="pt-BR"/>
+        </w:rPr>
+        <w:t>h1</w:t>
+      </w:r>
+      <w:r>
+        <w:rPr>
+          <w:rFonts w:ascii="Consolas" w:eastAsia="Times New Roman" w:hAnsi="Consolas" w:cs="Times New Roman"/>
+          <w:color w:val="E1E1E6"/>
+          <w:sz w:val="21"/>
+          <w:szCs w:val="21"/>
+          <w:lang w:eastAsia="pt-BR"/>
+        </w:rPr>
+        <w:t xml:space="preserve"> </w:t>
+      </w:r>
+      <w:r>
+        <w:rPr>
+          <w:rFonts w:ascii="Consolas" w:eastAsia="Times New Roman" w:hAnsi="Consolas" w:cs="Times New Roman"/>
+          <w:i/>
+          <w:iCs/>
+          <w:color w:val="67E480"/>
+          <w:sz w:val="21"/>
+          <w:szCs w:val="21"/>
+          <w:lang w:eastAsia="pt-BR"/>
+        </w:rPr>
+        <w:t>id</w:t>
+      </w:r>
+      <w:r>
+        <w:rPr>
+          <w:rFonts w:ascii="Consolas" w:eastAsia="Times New Roman" w:hAnsi="Consolas" w:cs="Times New Roman"/>
+          <w:color w:val="FF79C6"/>
+          <w:sz w:val="21"/>
+          <w:szCs w:val="21"/>
+          <w:lang w:eastAsia="pt-BR"/>
+        </w:rPr>
+        <w:t>=</w:t>
+      </w:r>
+      <w:r>
+        <w:rPr>
+          <w:rFonts w:ascii="Consolas" w:eastAsia="Times New Roman" w:hAnsi="Consolas" w:cs="Times New Roman"/>
+          <w:color w:val="E7DE79"/>
+          <w:sz w:val="21"/>
+          <w:szCs w:val="21"/>
+          <w:lang w:eastAsia="pt-BR"/>
+        </w:rPr>
+        <w:t>"</w:t>
+      </w:r>
+      <w:proofErr w:type="spellStart"/>
+      <w:r>
+        <w:rPr>
+          <w:rFonts w:ascii="Consolas" w:eastAsia="Times New Roman" w:hAnsi="Consolas" w:cs="Times New Roman"/>
+          <w:color w:val="E7DE79"/>
+          <w:sz w:val="21"/>
+          <w:szCs w:val="21"/>
+          <w:lang w:eastAsia="pt-BR"/>
+        </w:rPr>
+        <w:t>title</w:t>
+      </w:r>
+      <w:proofErr w:type="spellEnd"/>
+      <w:r>
+        <w:rPr>
+          <w:rFonts w:ascii="Consolas" w:eastAsia="Times New Roman" w:hAnsi="Consolas" w:cs="Times New Roman"/>
+          <w:color w:val="E7DE79"/>
+          <w:sz w:val="21"/>
+          <w:szCs w:val="21"/>
+          <w:lang w:eastAsia="pt-BR"/>
+        </w:rPr>
+        <w:t>"</w:t>
+      </w:r>
+      <w:r>
+        <w:rPr>
+          <w:rFonts w:ascii="Consolas" w:eastAsia="Times New Roman" w:hAnsi="Consolas" w:cs="Times New Roman"/>
+          <w:color w:val="E1E1E6"/>
+          <w:sz w:val="21"/>
+          <w:szCs w:val="21"/>
+          <w:lang w:eastAsia="pt-BR"/>
+        </w:rPr>
+        <w:t>&gt;Leonardo Mello&lt;/</w:t>
+      </w:r>
+      <w:r>
+        <w:rPr>
+          <w:rFonts w:ascii="Consolas" w:eastAsia="Times New Roman" w:hAnsi="Consolas" w:cs="Times New Roman"/>
+          <w:color w:val="FF79C6"/>
+          <w:sz w:val="21"/>
+          <w:szCs w:val="21"/>
+          <w:lang w:eastAsia="pt-BR"/>
+        </w:rPr>
+        <w:t>h1</w:t>
+      </w:r>
+      <w:r>
+        <w:rPr>
+          <w:rFonts w:ascii="Consolas" w:eastAsia="Times New Roman" w:hAnsi="Consolas" w:cs="Times New Roman"/>
+          <w:color w:val="E1E1E6"/>
+          <w:sz w:val="21"/>
+          <w:szCs w:val="21"/>
+          <w:lang w:eastAsia="pt-BR"/>
+        </w:rPr>
+        <w:t>&gt;</w:t>
+      </w:r>
+    </w:p>
+    <w:p>
+      <w:pPr>
+        <w:shd w:val="clear" w:color="auto" w:fill="191622"/>
+        <w:spacing w:after="0" w:line="285" w:lineRule="atLeast"/>
+        <w:ind w:firstLine="0"/>
+        <w:jc w:val="left"/>
+        <w:rPr>
+          <w:rFonts w:ascii="Consolas" w:eastAsia="Times New Roman" w:hAnsi="Consolas" w:cs="Times New Roman"/>
+          <w:color w:val="E1E1E6"/>
+          <w:sz w:val="21"/>
+          <w:szCs w:val="21"/>
+          <w:lang w:eastAsia="pt-BR"/>
+        </w:rPr>
+      </w:pPr>
+      <w:r>
+        <w:rPr>
+          <w:rFonts w:ascii="Consolas" w:eastAsia="Times New Roman" w:hAnsi="Consolas" w:cs="Times New Roman"/>
+          <w:i/>
+          <w:iCs/>
+          <w:color w:val="E7DE79"/>
+          <w:sz w:val="21"/>
+          <w:szCs w:val="21"/>
+          <w:lang w:eastAsia="pt-BR"/>
+        </w:rPr>
+        <w:t>#title</w:t>
+      </w:r>
+    </w:p>
+    <w:p/>
+    <w:p>
+      <w:r>
+        <w:t xml:space="preserve">Classe: a classe é representada de forma parecida do ID, mas é precedida por um ponto em vez do </w:t>
+      </w:r>
+      <w:proofErr w:type="spellStart"/>
+      <w:r>
+        <w:t>hash</w:t>
+      </w:r>
+      <w:proofErr w:type="spellEnd"/>
+      <w:r>
+        <w:t>.</w:t>
+      </w:r>
+      <w:r>
+        <w:t xml:space="preserve"> = .</w:t>
+      </w:r>
+      <w:proofErr w:type="spellStart"/>
+      <w:r>
+        <w:t>hash</w:t>
+      </w:r>
+      <w:proofErr w:type="spellEnd"/>
+    </w:p>
+    <w:p>
+      <w:pPr>
+        <w:shd w:val="clear" w:color="auto" w:fill="191622"/>
+        <w:spacing w:after="0" w:line="285" w:lineRule="atLeast"/>
+        <w:ind w:firstLine="0"/>
+        <w:jc w:val="left"/>
+        <w:rPr>
+          <w:rFonts w:ascii="Consolas" w:eastAsia="Times New Roman" w:hAnsi="Consolas" w:cs="Times New Roman"/>
+          <w:color w:val="E1E1E6"/>
+          <w:sz w:val="21"/>
+          <w:szCs w:val="21"/>
+          <w:lang w:val="en-US" w:eastAsia="pt-BR"/>
+        </w:rPr>
+      </w:pPr>
+      <w:r>
+        <w:rPr>
+          <w:rFonts w:ascii="Consolas" w:eastAsia="Times New Roman" w:hAnsi="Consolas" w:cs="Times New Roman"/>
+          <w:color w:val="E1E1E6"/>
+          <w:sz w:val="21"/>
+          <w:szCs w:val="21"/>
+          <w:lang w:val="en-US" w:eastAsia="pt-BR"/>
+        </w:rPr>
+        <w:t>&lt;</w:t>
+      </w:r>
+      <w:r>
+        <w:rPr>
+          <w:rFonts w:ascii="Consolas" w:eastAsia="Times New Roman" w:hAnsi="Consolas" w:cs="Times New Roman"/>
+          <w:color w:val="FF79C6"/>
+          <w:sz w:val="21"/>
+          <w:szCs w:val="21"/>
+          <w:lang w:val="en-US" w:eastAsia="pt-BR"/>
+        </w:rPr>
+        <w:t>h2</w:t>
+      </w:r>
+      <w:r>
+        <w:rPr>
+          <w:rFonts w:ascii="Consolas" w:eastAsia="Times New Roman" w:hAnsi="Consolas" w:cs="Times New Roman"/>
+          <w:color w:val="E1E1E6"/>
+          <w:sz w:val="21"/>
+          <w:szCs w:val="21"/>
+          <w:lang w:val="en-US" w:eastAsia="pt-BR"/>
+        </w:rPr>
+        <w:t xml:space="preserve"> </w:t>
+      </w:r>
+      <w:r>
+        <w:rPr>
+          <w:rFonts w:ascii="Consolas" w:eastAsia="Times New Roman" w:hAnsi="Consolas" w:cs="Times New Roman"/>
+          <w:i/>
+          <w:iCs/>
+          <w:color w:val="67E480"/>
+          <w:sz w:val="21"/>
+          <w:szCs w:val="21"/>
+          <w:lang w:val="en-US" w:eastAsia="pt-BR"/>
+        </w:rPr>
+        <w:t>class</w:t>
+      </w:r>
+      <w:r>
+        <w:rPr>
+          <w:rFonts w:ascii="Consolas" w:eastAsia="Times New Roman" w:hAnsi="Consolas" w:cs="Times New Roman"/>
+          <w:color w:val="FF79C6"/>
+          <w:sz w:val="21"/>
+          <w:szCs w:val="21"/>
+          <w:lang w:val="en-US" w:eastAsia="pt-BR"/>
+        </w:rPr>
+        <w:t>=</w:t>
+      </w:r>
+      <w:r>
+        <w:rPr>
+          <w:rFonts w:ascii="Consolas" w:eastAsia="Times New Roman" w:hAnsi="Consolas" w:cs="Times New Roman"/>
+          <w:color w:val="E7DE79"/>
+          <w:sz w:val="21"/>
+          <w:szCs w:val="21"/>
+          <w:lang w:val="en-US" w:eastAsia="pt-BR"/>
+        </w:rPr>
+        <w:t>"subtitle"</w:t>
+      </w:r>
+      <w:r>
+        <w:rPr>
+          <w:rFonts w:ascii="Consolas" w:eastAsia="Times New Roman" w:hAnsi="Consolas" w:cs="Times New Roman"/>
+          <w:color w:val="E1E1E6"/>
+          <w:sz w:val="21"/>
+          <w:szCs w:val="21"/>
+          <w:lang w:val="en-US" w:eastAsia="pt-BR"/>
+        </w:rPr>
+        <w:t>&gt;Posts&lt;/</w:t>
+      </w:r>
+      <w:r>
+        <w:rPr>
+          <w:rFonts w:ascii="Consolas" w:eastAsia="Times New Roman" w:hAnsi="Consolas" w:cs="Times New Roman"/>
+          <w:color w:val="FF79C6"/>
+          <w:sz w:val="21"/>
+          <w:szCs w:val="21"/>
+          <w:lang w:val="en-US" w:eastAsia="pt-BR"/>
+        </w:rPr>
+        <w:t>h2</w:t>
+      </w:r>
+      <w:r>
+        <w:rPr>
+          <w:rFonts w:ascii="Consolas" w:eastAsia="Times New Roman" w:hAnsi="Consolas" w:cs="Times New Roman"/>
+          <w:color w:val="E1E1E6"/>
+          <w:sz w:val="21"/>
+          <w:szCs w:val="21"/>
+          <w:lang w:val="en-US" w:eastAsia="pt-BR"/>
+        </w:rPr>
+        <w:t>&gt;</w:t>
+      </w:r>
+    </w:p>
+    <w:p>
+      <w:pPr>
+        <w:shd w:val="clear" w:color="auto" w:fill="191622"/>
+        <w:spacing w:after="0" w:line="285" w:lineRule="atLeast"/>
+        <w:ind w:firstLine="0"/>
+        <w:jc w:val="left"/>
+        <w:rPr>
+          <w:rFonts w:ascii="Consolas" w:eastAsia="Times New Roman" w:hAnsi="Consolas" w:cs="Times New Roman"/>
+          <w:color w:val="E1E1E6"/>
+          <w:sz w:val="21"/>
+          <w:szCs w:val="21"/>
+          <w:lang w:eastAsia="pt-BR"/>
+        </w:rPr>
+      </w:pPr>
+      <w:r>
+        <w:rPr>
+          <w:rFonts w:ascii="Consolas" w:eastAsia="Times New Roman" w:hAnsi="Consolas" w:cs="Times New Roman"/>
+          <w:color w:val="E1E1E6"/>
+          <w:sz w:val="21"/>
+          <w:szCs w:val="21"/>
+          <w:lang w:eastAsia="pt-BR"/>
+        </w:rPr>
+        <w:t>&lt;</w:t>
+      </w:r>
+      <w:r>
+        <w:rPr>
+          <w:rFonts w:ascii="Consolas" w:eastAsia="Times New Roman" w:hAnsi="Consolas" w:cs="Times New Roman"/>
+          <w:color w:val="FF79C6"/>
+          <w:sz w:val="21"/>
+          <w:szCs w:val="21"/>
+          <w:lang w:eastAsia="pt-BR"/>
+        </w:rPr>
+        <w:t>h3</w:t>
+      </w:r>
+      <w:r>
+        <w:rPr>
+          <w:rFonts w:ascii="Consolas" w:eastAsia="Times New Roman" w:hAnsi="Consolas" w:cs="Times New Roman"/>
+          <w:color w:val="E1E1E6"/>
+          <w:sz w:val="21"/>
+          <w:szCs w:val="21"/>
+          <w:lang w:eastAsia="pt-BR"/>
+        </w:rPr>
+        <w:t xml:space="preserve"> </w:t>
+      </w:r>
+      <w:proofErr w:type="spellStart"/>
+      <w:r>
+        <w:rPr>
+          <w:rFonts w:ascii="Consolas" w:eastAsia="Times New Roman" w:hAnsi="Consolas" w:cs="Times New Roman"/>
+          <w:i/>
+          <w:iCs/>
+          <w:color w:val="67E480"/>
+          <w:sz w:val="21"/>
+          <w:szCs w:val="21"/>
+          <w:lang w:eastAsia="pt-BR"/>
+        </w:rPr>
+        <w:t>class</w:t>
+      </w:r>
+      <w:proofErr w:type="spellEnd"/>
+      <w:r>
+        <w:rPr>
+          <w:rFonts w:ascii="Consolas" w:eastAsia="Times New Roman" w:hAnsi="Consolas" w:cs="Times New Roman"/>
+          <w:color w:val="FF79C6"/>
+          <w:sz w:val="21"/>
+          <w:szCs w:val="21"/>
+          <w:lang w:eastAsia="pt-BR"/>
+        </w:rPr>
+        <w:t>=</w:t>
+      </w:r>
+      <w:r>
+        <w:rPr>
+          <w:rFonts w:ascii="Consolas" w:eastAsia="Times New Roman" w:hAnsi="Consolas" w:cs="Times New Roman"/>
+          <w:color w:val="E7DE79"/>
+          <w:sz w:val="21"/>
+          <w:szCs w:val="21"/>
+          <w:lang w:eastAsia="pt-BR"/>
+        </w:rPr>
+        <w:t>"</w:t>
+      </w:r>
+      <w:proofErr w:type="spellStart"/>
+      <w:r>
+        <w:rPr>
+          <w:rFonts w:ascii="Consolas" w:eastAsia="Times New Roman" w:hAnsi="Consolas" w:cs="Times New Roman"/>
+          <w:color w:val="E7DE79"/>
+          <w:sz w:val="21"/>
+          <w:szCs w:val="21"/>
+          <w:lang w:eastAsia="pt-BR"/>
+        </w:rPr>
+        <w:t>post_title</w:t>
+      </w:r>
+      <w:proofErr w:type="spellEnd"/>
+      <w:r>
+        <w:rPr>
+          <w:rFonts w:ascii="Consolas" w:eastAsia="Times New Roman" w:hAnsi="Consolas" w:cs="Times New Roman"/>
+          <w:color w:val="E7DE79"/>
+          <w:sz w:val="21"/>
+          <w:szCs w:val="21"/>
+          <w:lang w:eastAsia="pt-BR"/>
+        </w:rPr>
+        <w:t>"</w:t>
+      </w:r>
+      <w:r>
+        <w:rPr>
+          <w:rFonts w:ascii="Consolas" w:eastAsia="Times New Roman" w:hAnsi="Consolas" w:cs="Times New Roman"/>
+          <w:color w:val="E1E1E6"/>
+          <w:sz w:val="21"/>
+          <w:szCs w:val="21"/>
+          <w:lang w:eastAsia="pt-BR"/>
+        </w:rPr>
+        <w:t>&gt;</w:t>
+      </w:r>
+    </w:p>
+    <w:p>
+      <w:pPr>
+        <w:shd w:val="clear" w:color="auto" w:fill="191622"/>
+        <w:spacing w:after="0" w:line="285" w:lineRule="atLeast"/>
+        <w:ind w:firstLine="0"/>
+        <w:jc w:val="left"/>
+        <w:rPr>
+          <w:rFonts w:ascii="Consolas" w:eastAsia="Times New Roman" w:hAnsi="Consolas" w:cs="Times New Roman"/>
+          <w:color w:val="E1E1E6"/>
+          <w:sz w:val="21"/>
+          <w:szCs w:val="21"/>
+          <w:lang w:eastAsia="pt-BR"/>
+        </w:rPr>
+      </w:pPr>
+      <w:r>
+        <w:rPr>
+          <w:rFonts w:ascii="Consolas" w:eastAsia="Times New Roman" w:hAnsi="Consolas" w:cs="Times New Roman"/>
+          <w:i/>
+          <w:iCs/>
+          <w:color w:val="67E480"/>
+          <w:sz w:val="21"/>
+          <w:szCs w:val="21"/>
+          <w:lang w:eastAsia="pt-BR"/>
+        </w:rPr>
+        <w:t>.</w:t>
+      </w:r>
+      <w:proofErr w:type="spellStart"/>
+      <w:r>
+        <w:rPr>
+          <w:rFonts w:ascii="Consolas" w:eastAsia="Times New Roman" w:hAnsi="Consolas" w:cs="Times New Roman"/>
+          <w:i/>
+          <w:iCs/>
+          <w:color w:val="67E480"/>
+          <w:sz w:val="21"/>
+          <w:szCs w:val="21"/>
+          <w:lang w:eastAsia="pt-BR"/>
+        </w:rPr>
+        <w:t>subtitle</w:t>
+      </w:r>
+      <w:proofErr w:type="spellEnd"/>
+      <w:r>
+        <w:rPr>
+          <w:rFonts w:ascii="Consolas" w:eastAsia="Times New Roman" w:hAnsi="Consolas" w:cs="Times New Roman"/>
+          <w:color w:val="E1E1E6"/>
+          <w:sz w:val="21"/>
+          <w:szCs w:val="21"/>
+          <w:lang w:eastAsia="pt-BR"/>
+        </w:rPr>
+        <w:t>,</w:t>
+      </w:r>
+      <w:r>
+        <w:rPr>
+          <w:rFonts w:ascii="Consolas" w:eastAsia="Times New Roman" w:hAnsi="Consolas" w:cs="Times New Roman"/>
+          <w:color w:val="FF79C6"/>
+          <w:sz w:val="21"/>
+          <w:szCs w:val="21"/>
+          <w:lang w:eastAsia="pt-BR"/>
+        </w:rPr>
+        <w:t xml:space="preserve"> </w:t>
+      </w:r>
+      <w:r>
+        <w:rPr>
+          <w:rFonts w:ascii="Consolas" w:eastAsia="Times New Roman" w:hAnsi="Consolas" w:cs="Times New Roman"/>
+          <w:i/>
+          <w:iCs/>
+          <w:color w:val="67E480"/>
+          <w:sz w:val="21"/>
+          <w:szCs w:val="21"/>
+          <w:lang w:eastAsia="pt-BR"/>
+        </w:rPr>
+        <w:t>.</w:t>
+      </w:r>
+      <w:proofErr w:type="spellStart"/>
+      <w:r>
+        <w:rPr>
+          <w:rFonts w:ascii="Consolas" w:eastAsia="Times New Roman" w:hAnsi="Consolas" w:cs="Times New Roman"/>
+          <w:i/>
+          <w:iCs/>
+          <w:color w:val="67E480"/>
+          <w:sz w:val="21"/>
+          <w:szCs w:val="21"/>
+          <w:lang w:eastAsia="pt-BR"/>
+        </w:rPr>
+        <w:t>post_title</w:t>
+      </w:r>
+      <w:proofErr w:type="spellEnd"/>
+    </w:p>
+    <w:p/>
+    <w:p>
+      <w:r>
+        <w:t xml:space="preserve">E a diferença mais importante entre eles é a forma como devem ser usados: </w:t>
+      </w:r>
+      <w:r>
+        <w:rPr>
+          <w:b/>
+          <w:bCs/>
+          <w:color w:val="FF0000"/>
+        </w:rPr>
+        <w:t>o ID só pode ser usado uma vez em uma página HTML</w:t>
+      </w:r>
+      <w:r>
+        <w:t xml:space="preserve"> enquanto a classe não tem restrições.</w:t>
+      </w:r>
+    </w:p>
+    <w:p/>
+    <w:p>
+      <w:pPr>
+        <w:pStyle w:val="Ttulo3"/>
+      </w:pPr>
+      <w:r>
+        <w:t>Box-Model</w:t>
+      </w:r>
+    </w:p>
+    <w:p/>
+    <w:p>
+      <w:r>
+        <w:t xml:space="preserve">Quando estamos criando o layout de um site o navegador representa cada elemento HTML  como uma caixa retangular, isso é o box-model. E com CSS nós alteramos a aparência dessa caixa (largura, altura, cor de </w:t>
+      </w:r>
+      <w:proofErr w:type="gramStart"/>
+      <w:r>
+        <w:t>fundo, etc.</w:t>
+      </w:r>
+      <w:proofErr w:type="gramEnd"/>
+      <w:r>
+        <w:t xml:space="preserve">). Essa caixa é composta por 4 áreas: o conteúdo, o </w:t>
+      </w:r>
+      <w:proofErr w:type="spellStart"/>
+      <w:r>
+        <w:t>padding</w:t>
+      </w:r>
+      <w:proofErr w:type="spellEnd"/>
+      <w:r>
+        <w:t>, a borda e a margem.</w:t>
+      </w:r>
+    </w:p>
+    <w:p>
+      <w:pPr>
+        <w:pStyle w:val="PargrafodaLista"/>
+        <w:numPr>
+          <w:ilvl w:val="0"/>
+          <w:numId w:val="3"/>
+        </w:numPr>
+      </w:pPr>
+      <w:r>
+        <w:t>As margens (</w:t>
+      </w:r>
+      <w:proofErr w:type="spellStart"/>
+      <w:r>
+        <w:t>margin</w:t>
+      </w:r>
+      <w:proofErr w:type="spellEnd"/>
+      <w:r>
+        <w:t>) são espaçamentos entre elementos;</w:t>
+      </w:r>
+    </w:p>
+    <w:p>
+      <w:pPr>
+        <w:pStyle w:val="PargrafodaLista"/>
+        <w:numPr>
+          <w:ilvl w:val="0"/>
+          <w:numId w:val="3"/>
+        </w:numPr>
+      </w:pPr>
+      <w:r>
+        <w:t>As bordas (</w:t>
+      </w:r>
+      <w:proofErr w:type="spellStart"/>
+      <w:r>
+        <w:t>border</w:t>
+      </w:r>
+      <w:proofErr w:type="spellEnd"/>
+      <w:r>
+        <w:t>) ;</w:t>
+      </w:r>
+    </w:p>
+    <w:p>
+      <w:pPr>
+        <w:pStyle w:val="PargrafodaLista"/>
+        <w:numPr>
+          <w:ilvl w:val="0"/>
+          <w:numId w:val="3"/>
+        </w:numPr>
+      </w:pPr>
+      <w:r>
+        <w:t xml:space="preserve">O </w:t>
+      </w:r>
+      <w:proofErr w:type="spellStart"/>
+      <w:r>
+        <w:t>padding</w:t>
+      </w:r>
+      <w:proofErr w:type="spellEnd"/>
+      <w:r>
+        <w:t xml:space="preserve"> é um espaçamento entre as bordas e o conteúdo, a diferença para as margens é que declarações de imagem de fundo funcionam nele;</w:t>
+      </w:r>
+    </w:p>
+    <w:p>
+      <w:pPr>
+        <w:pStyle w:val="PargrafodaLista"/>
+        <w:numPr>
+          <w:ilvl w:val="0"/>
+          <w:numId w:val="3"/>
+        </w:numPr>
+      </w:pPr>
+      <w:r>
+        <w:t>O conteúdo (</w:t>
+      </w:r>
+      <w:proofErr w:type="spellStart"/>
+      <w:r>
+        <w:t>content</w:t>
+      </w:r>
+      <w:proofErr w:type="spellEnd"/>
+      <w:r>
+        <w:t>) é o que o seu bloco representa, um texto, uma imagem, um vídeo;</w:t>
+      </w:r>
+    </w:p>
+    <w:p>
+      <w:r>
+        <w:rPr>
+          <w:noProof/>
+        </w:rPr>
+        <w:drawing>
+          <wp:inline distT="0" distB="0" distL="0" distR="0" wp14:anchorId="5B7E7E42" wp14:editId="139614A4">
+            <wp:extent cx="3981450" cy="3375752"/>
+            <wp:effectExtent l="0" t="0" r="0" b="0"/>
+            <wp:docPr id="1" name="Imagem 1"/>
+            <wp:cNvGraphicFramePr>
+              <a:graphicFrameLocks xmlns:a="http://schemas.openxmlformats.org/drawingml/2006/main" noChangeAspect="1"/>
+            </wp:cNvGraphicFramePr>
+            <a:graphic xmlns:a="http://schemas.openxmlformats.org/drawingml/2006/main">
+              <a:graphicData uri="http://schemas.openxmlformats.org/drawingml/2006/picture">
+                <pic:pic xmlns:pic="http://schemas.openxmlformats.org/drawingml/2006/picture">
+                  <pic:nvPicPr>
+                    <pic:cNvPr id="0" name="Picture 1"/>
+                    <pic:cNvPicPr>
+                      <a:picLocks noChangeAspect="1" noChangeArrowheads="1"/>
+                    </pic:cNvPicPr>
+                  </pic:nvPicPr>
+                  <pic:blipFill>
+                    <a:blip r:embed="rId5">
+                      <a:extLst>
+                        <a:ext uri="{28A0092B-C50C-407E-A947-70E740481C1C}">
+                          <a14:useLocalDpi xmlns:a14="http://schemas.microsoft.com/office/drawing/2010/main" val="0"/>
+                        </a:ext>
+                      </a:extLst>
+                    </a:blip>
+                    <a:srcRect/>
+                    <a:stretch>
+                      <a:fillRect/>
+                    </a:stretch>
+                  </pic:blipFill>
+                  <pic:spPr bwMode="auto">
+                    <a:xfrm>
+                      <a:off x="0" y="0"/>
+                      <a:ext cx="4024155" cy="3411960"/>
+                    </a:xfrm>
+                    <a:prstGeom prst="rect">
+                      <a:avLst/>
+                    </a:prstGeom>
+                    <a:noFill/>
+                    <a:ln>
+                      <a:noFill/>
+                    </a:ln>
+                  </pic:spPr>
+                </pic:pic>
+              </a:graphicData>
+            </a:graphic>
+          </wp:inline>
+        </w:drawing>
+      </w:r>
+    </w:p>
+    <w:p/>
+    <w:p>
+      <w:pPr>
+        <w:pStyle w:val="Ttulo3"/>
+      </w:pPr>
+      <w:r>
+        <w:t>Estilizando elementos</w:t>
+      </w:r>
+    </w:p>
+    <w:p/>
+    <w:p>
+      <w:pPr>
+        <w:pStyle w:val="Ttulo4"/>
+      </w:pPr>
+      <w:proofErr w:type="spellStart"/>
+      <w:r>
+        <w:t>Padding</w:t>
+      </w:r>
+      <w:proofErr w:type="spellEnd"/>
+      <w:r>
+        <w:t xml:space="preserve"> e </w:t>
+      </w:r>
+      <w:proofErr w:type="spellStart"/>
+      <w:r>
+        <w:t>Margin</w:t>
+      </w:r>
+      <w:proofErr w:type="spellEnd"/>
+    </w:p>
+    <w:p/>
+    <w:p>
+      <w:r>
+        <w:t xml:space="preserve">Anteriormente usamos o </w:t>
+      </w:r>
+      <w:proofErr w:type="spellStart"/>
+      <w:r>
+        <w:t>padding</w:t>
+      </w:r>
+      <w:proofErr w:type="spellEnd"/>
+      <w:r>
+        <w:t xml:space="preserve"> e o </w:t>
+      </w:r>
+      <w:proofErr w:type="spellStart"/>
+      <w:r>
+        <w:t>margin</w:t>
+      </w:r>
+      <w:proofErr w:type="spellEnd"/>
+      <w:r>
+        <w:t xml:space="preserve"> da forma mais básica, com apenas um valor, mas eles são mais poderosos que isso. Se quisermos atribuir tamanhos diferentes para cada lado do box nós podemos, e vamos ver três formas de fazer isso.</w:t>
+      </w:r>
+    </w:p>
+    <w:p>
+      <w:r>
+        <w:t>A primeira é colocando um valor para as partes superior e inferior e depois para os lados esquerdo e direito.</w:t>
+      </w:r>
+    </w:p>
+    <w:p>
+      <w:r>
+        <w:t>O valor de 10 pixels se refere ao eixo Y, ou partes superior e inferior, e os 5 pixels se referem aos lados esquerdo e direito.</w:t>
+      </w:r>
+    </w:p>
+    <w:p>
+      <w:r>
+        <w:t>A segunda forma é dando valores para cada lado do box.</w:t>
+      </w:r>
+    </w:p>
+    <w:p>
+      <w:r>
+        <w:t>Então começamos pelo topo com 15 pixels, passamos o lado direito com 10 pixels, depois para a parte inferior com 5 pixels e por último o lado esquerdo com 0, e sempre nessa ordem.</w:t>
+      </w:r>
+      <w:r>
+        <w:t>(topo, direita, baixo, esquerda).</w:t>
+      </w:r>
+    </w:p>
+    <w:p>
+      <w:r>
+        <w:t>Uma boa dica também é que quando o valor for 0 não precisamos não precisamos colocar a unidade.</w:t>
+      </w:r>
+    </w:p>
+    <w:p>
+      <w:r>
+        <w:t>A terceira forma é com as propriedades específicas para cada lado, até agora tínhamos visto atalhos para essas propriedades.</w:t>
+      </w:r>
+    </w:p>
+    <w:p>
+      <w:proofErr w:type="spellStart"/>
+      <w:r>
+        <w:t>Padding</w:t>
+      </w:r>
+      <w:proofErr w:type="spellEnd"/>
+      <w:r>
+        <w:t>-top;</w:t>
+      </w:r>
+    </w:p>
+    <w:p>
+      <w:proofErr w:type="spellStart"/>
+      <w:r>
+        <w:t>Padding-right</w:t>
+      </w:r>
+      <w:proofErr w:type="spellEnd"/>
+      <w:r>
+        <w:t>;</w:t>
+      </w:r>
+    </w:p>
+    <w:p>
+      <w:proofErr w:type="spellStart"/>
+      <w:r>
+        <w:t>Padding-botom</w:t>
+      </w:r>
+      <w:proofErr w:type="spellEnd"/>
+      <w:r>
+        <w:t>;</w:t>
+      </w:r>
+    </w:p>
+    <w:p>
+      <w:proofErr w:type="spellStart"/>
+      <w:r>
+        <w:t>Padding-left</w:t>
+      </w:r>
+      <w:proofErr w:type="spellEnd"/>
+      <w:r>
+        <w:t>;</w:t>
+      </w:r>
+    </w:p>
+    <w:p/>
+    <w:p>
+      <w:r>
+        <w:t xml:space="preserve">Essa opção é mais usada quando temos o mesmo valor para 3 lados, e o quarto precisa ter um valor diferente, então usamos o </w:t>
+      </w:r>
+      <w:proofErr w:type="spellStart"/>
+      <w:r>
+        <w:t>padding</w:t>
+      </w:r>
+      <w:proofErr w:type="spellEnd"/>
+      <w:r>
+        <w:t xml:space="preserve"> com apenas um valor e uma dessas opções para representar o lado diferente.</w:t>
+      </w:r>
+    </w:p>
+    <w:p/>
+    <w:p>
+      <w:pPr>
+        <w:pStyle w:val="Ttulo4"/>
+      </w:pPr>
+      <w:r>
+        <w:t>Background</w:t>
+      </w:r>
+    </w:p>
+    <w:p/>
+    <w:p>
+      <w:r>
+        <w:t>A propriedade background também é um atalho para várias propriedades, mas isso vocês podem absorver aos poucos, e uma boa opção de leitura é a documentação do MDN.</w:t>
+      </w:r>
+    </w:p>
+    <w:p>
+      <w:r>
+        <w:t>Por enquanto veremos apenas como mudar a cor de fundo.</w:t>
+      </w:r>
+    </w:p>
+    <w:p>
+      <w:r>
+        <w:t>E aqui temos 3 formas de colocar uma cor de fundo, e ainda existem outras.</w:t>
+      </w:r>
+    </w:p>
+    <w:p>
+      <w:proofErr w:type="spellStart"/>
+      <w:r>
+        <w:t>Backgroud</w:t>
+      </w:r>
+      <w:proofErr w:type="spellEnd"/>
+      <w:r>
+        <w:t>- color;</w:t>
+      </w:r>
+    </w:p>
+    <w:p>
+      <w:r>
+        <w:t>Background-</w:t>
+      </w:r>
+      <w:proofErr w:type="spellStart"/>
+      <w:r>
+        <w:t>image</w:t>
+      </w:r>
+      <w:proofErr w:type="spellEnd"/>
+      <w:r>
+        <w:t>;</w:t>
+      </w:r>
+    </w:p>
+    <w:p>
+      <w:proofErr w:type="spellStart"/>
+      <w:r>
+        <w:t>B</w:t>
+      </w:r>
+      <w:r>
+        <w:t>ackgroud</w:t>
+      </w:r>
+      <w:r>
+        <w:t>-postion</w:t>
+      </w:r>
+      <w:proofErr w:type="spellEnd"/>
+      <w:r>
+        <w:t>;</w:t>
+      </w:r>
+    </w:p>
+    <w:p/>
+    <w:p>
+      <w:r>
+        <w:t>A primeira é pelo nome da cor em inglês, a segunda é pelo código hexadecimal e a terceira é usando apenas o atalho background.</w:t>
+      </w:r>
+    </w:p>
+    <w:p/>
+    <w:p>
+      <w:pPr>
+        <w:pStyle w:val="Ttulo4"/>
+      </w:pPr>
+      <w:proofErr w:type="spellStart"/>
+      <w:r>
+        <w:t>Border</w:t>
+      </w:r>
+      <w:proofErr w:type="spellEnd"/>
+    </w:p>
+    <w:p/>
+    <w:p>
+      <w:r>
+        <w:t xml:space="preserve">Vimos que a propriedade </w:t>
+      </w:r>
+      <w:proofErr w:type="spellStart"/>
+      <w:r>
+        <w:t>border</w:t>
+      </w:r>
+      <w:proofErr w:type="spellEnd"/>
+      <w:r>
+        <w:t xml:space="preserve"> pode ter 3 valores: a largura, a cor e o estilo, mas existem algumas particularidades nisso.</w:t>
+      </w:r>
+    </w:p>
+    <w:p>
+      <w:r>
+        <w:t xml:space="preserve">A largura pode ser usada com várias unidades, como </w:t>
+      </w:r>
+      <w:proofErr w:type="spellStart"/>
+      <w:r>
+        <w:t>px</w:t>
+      </w:r>
+      <w:proofErr w:type="spellEnd"/>
+      <w:r>
+        <w:t>, em e mm. A cor pode ser atribuída pelo nome ou por um código hexadecimal, assim como fizemos com o background, e o estilo é representada por palavras-chave, vamos ver algumas delas:</w:t>
+      </w:r>
+    </w:p>
+    <w:p>
+      <w:r>
+        <w:t xml:space="preserve">Também aceita estilização para cada lado.(top, </w:t>
+      </w:r>
+      <w:proofErr w:type="spellStart"/>
+      <w:r>
+        <w:t>right</w:t>
+      </w:r>
+      <w:proofErr w:type="spellEnd"/>
+      <w:r>
+        <w:t xml:space="preserve">, </w:t>
+      </w:r>
+      <w:proofErr w:type="spellStart"/>
+      <w:r>
+        <w:t>bottom</w:t>
+      </w:r>
+      <w:proofErr w:type="spellEnd"/>
+      <w:r>
+        <w:t xml:space="preserve">, </w:t>
+      </w:r>
+      <w:proofErr w:type="spellStart"/>
+      <w:r>
+        <w:t>left</w:t>
+      </w:r>
+      <w:proofErr w:type="spellEnd"/>
+      <w:r>
+        <w:t>)</w:t>
+      </w:r>
+    </w:p>
+    <w:p/>
+    <w:p>
+      <w:pPr>
+        <w:pStyle w:val="PargrafodaLista"/>
+        <w:numPr>
+          <w:ilvl w:val="0"/>
+          <w:numId w:val="4"/>
+        </w:numPr>
+      </w:pPr>
+      <w:proofErr w:type="spellStart"/>
+      <w:r>
+        <w:t>solid</w:t>
+      </w:r>
+      <w:proofErr w:type="spellEnd"/>
+      <w:r>
+        <w:t>: mostra uma borda simples e reta;</w:t>
+      </w:r>
+    </w:p>
+    <w:p>
+      <w:pPr>
+        <w:pStyle w:val="PargrafodaLista"/>
+        <w:numPr>
+          <w:ilvl w:val="0"/>
+          <w:numId w:val="4"/>
+        </w:numPr>
+      </w:pPr>
+      <w:proofErr w:type="spellStart"/>
+      <w:r>
+        <w:t>dotted</w:t>
+      </w:r>
+      <w:proofErr w:type="spellEnd"/>
+      <w:r>
+        <w:t>: são bolinhas com um pequeno espaçamento entre elas</w:t>
+      </w:r>
+    </w:p>
+    <w:p>
+      <w:pPr>
+        <w:pStyle w:val="PargrafodaLista"/>
+        <w:numPr>
+          <w:ilvl w:val="0"/>
+          <w:numId w:val="4"/>
+        </w:numPr>
+      </w:pPr>
+      <w:proofErr w:type="spellStart"/>
+      <w:r>
+        <w:t>dashed</w:t>
+      </w:r>
+      <w:proofErr w:type="spellEnd"/>
+      <w:r>
+        <w:t>: forma uma linha tracejada.</w:t>
+      </w:r>
+    </w:p>
+    <w:p/>
+    <w:p>
+      <w:r>
+        <w:t>E aproveitando que mostrei esse código temos que falar sobre como separar a estilização dos lados de uma borda.</w:t>
+      </w:r>
+    </w:p>
+    <w:p>
+      <w:r>
+        <w:t xml:space="preserve">E se você não quiser usar a propriedade </w:t>
+      </w:r>
+      <w:proofErr w:type="spellStart"/>
+      <w:r>
+        <w:t>border</w:t>
+      </w:r>
+      <w:proofErr w:type="spellEnd"/>
+      <w:r>
+        <w:t xml:space="preserve"> existem as propriedade específicas para cada aspecto de uma borda, são elas </w:t>
+      </w:r>
+      <w:proofErr w:type="spellStart"/>
+      <w:r>
+        <w:t>border-width</w:t>
+      </w:r>
+      <w:proofErr w:type="spellEnd"/>
+      <w:r>
+        <w:t xml:space="preserve"> para a largura, </w:t>
+      </w:r>
+      <w:proofErr w:type="spellStart"/>
+      <w:r>
+        <w:t>border</w:t>
+      </w:r>
+      <w:proofErr w:type="spellEnd"/>
+      <w:r>
+        <w:t xml:space="preserve">-color para a cor e </w:t>
+      </w:r>
+      <w:proofErr w:type="spellStart"/>
+      <w:r>
+        <w:t>border-style</w:t>
+      </w:r>
+      <w:proofErr w:type="spellEnd"/>
+      <w:r>
+        <w:t xml:space="preserve"> para o estilo.</w:t>
+      </w:r>
+    </w:p>
+    <w:p>
+      <w:r>
+        <w:t xml:space="preserve">Aqui temos o mesmo código anterior de duas formas diferentes, a primeira com o atalho </w:t>
+      </w:r>
+      <w:proofErr w:type="spellStart"/>
+      <w:r>
+        <w:t>border</w:t>
+      </w:r>
+      <w:proofErr w:type="spellEnd"/>
+      <w:r>
+        <w:t xml:space="preserve"> e a segunda com cada propriedade específica.</w:t>
+      </w:r>
+    </w:p>
+    <w:p>
+      <w:r>
+        <w:t>E depois disso podemos juntar os lados com os aspectos de uma borda e criar uma regra mais específica ainda.</w:t>
+      </w:r>
+    </w:p>
+    <w:p>
+      <w:pPr>
+        <w:rPr>
+          <w:lang w:val="en-US"/>
+        </w:rPr>
+      </w:pPr>
+      <w:proofErr w:type="spellStart"/>
+      <w:r>
+        <w:rPr>
+          <w:lang w:val="en-US"/>
+        </w:rPr>
+        <w:t>Exemplo</w:t>
+      </w:r>
+      <w:proofErr w:type="spellEnd"/>
+      <w:r>
+        <w:rPr>
+          <w:lang w:val="en-US"/>
+        </w:rPr>
+        <w:t xml:space="preserve">: </w:t>
+      </w:r>
+      <w:r>
+        <w:rPr>
+          <w:lang w:val="en-US"/>
+        </w:rPr>
+        <w:t>Border-top-</w:t>
+      </w:r>
+      <w:proofErr w:type="gramStart"/>
+      <w:r>
+        <w:rPr>
+          <w:lang w:val="en-US"/>
+        </w:rPr>
+        <w:t>w</w:t>
+      </w:r>
+      <w:r>
+        <w:rPr>
+          <w:lang w:val="en-US"/>
+        </w:rPr>
+        <w:t>idth..</w:t>
+      </w:r>
+      <w:proofErr w:type="gramEnd"/>
+    </w:p>
+    <w:p>
+      <w:pPr>
+        <w:rPr>
+          <w:lang w:val="en-US"/>
+        </w:rPr>
+      </w:pPr>
+    </w:p>
+    <w:p>
+      <w:pPr>
+        <w:pStyle w:val="Ttulo5"/>
+        <w:rPr>
+          <w:lang w:val="en-US"/>
+        </w:rPr>
+      </w:pPr>
+      <w:r>
+        <w:rPr>
+          <w:lang w:val="en-US"/>
+        </w:rPr>
+        <w:t>Border-radius</w:t>
+      </w:r>
+    </w:p>
+    <w:p>
+      <w:pPr>
+        <w:rPr>
+          <w:lang w:val="en-US"/>
+        </w:rPr>
+      </w:pPr>
+    </w:p>
+    <w:p>
+      <w:r>
+        <w:t xml:space="preserve">E a última propriedade é o </w:t>
+      </w:r>
+      <w:proofErr w:type="spellStart"/>
+      <w:r>
+        <w:t>border-radius</w:t>
+      </w:r>
+      <w:proofErr w:type="spellEnd"/>
+      <w:r>
+        <w:t>, ele permite arredondar os cantos de um elemento. Podemos usar várias unidades, mas as mais comuns são os pixels e a porcentagem.</w:t>
+      </w:r>
+    </w:p>
+    <w:p>
+      <w:r>
+        <w:t xml:space="preserve">Colocando apenas um valor mudamos todos os cantos do elemento, mas seguindo aquela mesma ordem que vimos no </w:t>
+      </w:r>
+      <w:proofErr w:type="spellStart"/>
+      <w:r>
+        <w:t>padding</w:t>
+      </w:r>
+      <w:proofErr w:type="spellEnd"/>
+      <w:r>
+        <w:t xml:space="preserve"> e </w:t>
+      </w:r>
+      <w:proofErr w:type="spellStart"/>
+      <w:r>
+        <w:t>margin</w:t>
+      </w:r>
+      <w:proofErr w:type="spellEnd"/>
+      <w:r>
+        <w:t xml:space="preserve"> - topo, direita, inferior e esquerda -  conseguimos alterar cada canto separadamente.</w:t>
+      </w:r>
+    </w:p>
+    <w:p/>
+    <w:p/>
+    <w:p>
+      <w:pPr>
+        <w:pStyle w:val="Ttulo3"/>
+      </w:pPr>
+      <w:r>
+        <w:t>Estilizando Textos</w:t>
+      </w:r>
+    </w:p>
+    <w:p/>
+    <w:p>
+      <w:pPr>
+        <w:pStyle w:val="Ttulo4"/>
+      </w:pPr>
+      <w:proofErr w:type="spellStart"/>
+      <w:r>
+        <w:t>Font</w:t>
+      </w:r>
+      <w:proofErr w:type="spellEnd"/>
+      <w:r>
+        <w:t>-Family</w:t>
+      </w:r>
+    </w:p>
+    <w:p/>
+    <w:p>
+      <w:r>
+        <w:t xml:space="preserve">Com o </w:t>
+      </w:r>
+      <w:proofErr w:type="spellStart"/>
+      <w:r>
+        <w:t>font-family</w:t>
+      </w:r>
+      <w:proofErr w:type="spellEnd"/>
+      <w:r>
+        <w:t xml:space="preserve"> podemos alterar a fonte dos nossos textos, como uma fonte da internet ou uma que esteja instalada no nosso computador, mas vamos nos ater às fontes seguras, chamadas de web safe </w:t>
+      </w:r>
+      <w:proofErr w:type="spellStart"/>
+      <w:r>
+        <w:t>fonts</w:t>
+      </w:r>
+      <w:proofErr w:type="spellEnd"/>
+      <w:r>
+        <w:t>.</w:t>
+      </w:r>
+    </w:p>
+    <w:p>
+      <w:r>
+        <w:t>Essas fontes são chamadas assim pois são encontradas em quase todos os sistemas e podem ser usadas sem preocupação.</w:t>
+      </w:r>
+    </w:p>
+    <w:p>
+      <w:r>
+        <w:t>Exemplo:</w:t>
+      </w:r>
+    </w:p>
+    <w:p>
+      <w:pPr>
+        <w:shd w:val="clear" w:color="auto" w:fill="191622"/>
+        <w:spacing w:line="285" w:lineRule="atLeast"/>
+        <w:ind w:firstLine="0"/>
+        <w:jc w:val="left"/>
+        <w:rPr>
+          <w:rFonts w:ascii="Consolas" w:eastAsia="Times New Roman" w:hAnsi="Consolas" w:cs="Times New Roman"/>
+          <w:color w:val="E1E1E6"/>
+          <w:szCs w:val="24"/>
+          <w:lang w:eastAsia="pt-BR"/>
+        </w:rPr>
+      </w:pPr>
+      <w:proofErr w:type="spellStart"/>
+      <w:r>
+        <w:rPr>
+          <w:rFonts w:ascii="Consolas" w:eastAsia="Times New Roman" w:hAnsi="Consolas" w:cs="Times New Roman"/>
+          <w:color w:val="988BC7"/>
+          <w:szCs w:val="24"/>
+          <w:lang w:eastAsia="pt-BR"/>
+        </w:rPr>
+        <w:t>font-family</w:t>
+      </w:r>
+      <w:proofErr w:type="spellEnd"/>
+      <w:r>
+        <w:rPr>
+          <w:rFonts w:ascii="Consolas" w:eastAsia="Times New Roman" w:hAnsi="Consolas" w:cs="Times New Roman"/>
+          <w:color w:val="FF79C6"/>
+          <w:szCs w:val="24"/>
+          <w:lang w:eastAsia="pt-BR"/>
+        </w:rPr>
+        <w:t>:</w:t>
+      </w:r>
+      <w:r>
+        <w:rPr>
+          <w:rFonts w:ascii="Consolas" w:eastAsia="Times New Roman" w:hAnsi="Consolas" w:cs="Times New Roman"/>
+          <w:color w:val="E1E1E6"/>
+          <w:szCs w:val="24"/>
+          <w:lang w:eastAsia="pt-BR"/>
+        </w:rPr>
+        <w:t xml:space="preserve"> </w:t>
+      </w:r>
+      <w:proofErr w:type="spellStart"/>
+      <w:r>
+        <w:rPr>
+          <w:rFonts w:ascii="Consolas" w:eastAsia="Times New Roman" w:hAnsi="Consolas" w:cs="Times New Roman"/>
+          <w:color w:val="78D1E1"/>
+          <w:szCs w:val="24"/>
+          <w:lang w:eastAsia="pt-BR"/>
+        </w:rPr>
+        <w:t>Verdana</w:t>
+      </w:r>
+      <w:proofErr w:type="spellEnd"/>
+      <w:r>
+        <w:rPr>
+          <w:rFonts w:ascii="Consolas" w:eastAsia="Times New Roman" w:hAnsi="Consolas" w:cs="Times New Roman"/>
+          <w:color w:val="E1E1E6"/>
+          <w:szCs w:val="24"/>
+          <w:lang w:eastAsia="pt-BR"/>
+        </w:rPr>
+        <w:t xml:space="preserve">, Geneva, </w:t>
+      </w:r>
+      <w:proofErr w:type="spellStart"/>
+      <w:r>
+        <w:rPr>
+          <w:rFonts w:ascii="Consolas" w:eastAsia="Times New Roman" w:hAnsi="Consolas" w:cs="Times New Roman"/>
+          <w:color w:val="78D1E1"/>
+          <w:szCs w:val="24"/>
+          <w:lang w:eastAsia="pt-BR"/>
+        </w:rPr>
+        <w:t>Tahoma</w:t>
+      </w:r>
+      <w:proofErr w:type="spellEnd"/>
+      <w:r>
+        <w:rPr>
+          <w:rFonts w:ascii="Consolas" w:eastAsia="Times New Roman" w:hAnsi="Consolas" w:cs="Times New Roman"/>
+          <w:color w:val="E1E1E6"/>
+          <w:szCs w:val="24"/>
+          <w:lang w:eastAsia="pt-BR"/>
+        </w:rPr>
+        <w:t xml:space="preserve">, </w:t>
+      </w:r>
+      <w:proofErr w:type="spellStart"/>
+      <w:r>
+        <w:rPr>
+          <w:rFonts w:ascii="Consolas" w:eastAsia="Times New Roman" w:hAnsi="Consolas" w:cs="Times New Roman"/>
+          <w:color w:val="78D1E1"/>
+          <w:szCs w:val="24"/>
+          <w:lang w:eastAsia="pt-BR"/>
+        </w:rPr>
+        <w:t>sans-serif</w:t>
+      </w:r>
+      <w:proofErr w:type="spellEnd"/>
+      <w:r>
+        <w:rPr>
+          <w:rFonts w:ascii="Consolas" w:eastAsia="Times New Roman" w:hAnsi="Consolas" w:cs="Times New Roman"/>
+          <w:color w:val="E1E1E6"/>
+          <w:szCs w:val="24"/>
+          <w:lang w:eastAsia="pt-BR"/>
+        </w:rPr>
+        <w:t>;</w:t>
+      </w:r>
+    </w:p>
+    <w:p>
+      <w:pPr>
+        <w:ind w:firstLine="0"/>
+      </w:pPr>
+      <w:r>
+        <w:t>Aqui existe uma ressalva, caso você queira uma fonte backup, é só colocar o nome de outra fonte separado por vírgula, pois caso a primeira fonte não possa ser escolhida, a segunda entra em funcionamento.</w:t>
+      </w:r>
+    </w:p>
+    <w:p/>
+    <w:p>
+      <w:pPr>
+        <w:pStyle w:val="Ttulo4"/>
+        <w:rPr>
+          <w:lang w:val="en-US"/>
+        </w:rPr>
+      </w:pPr>
+      <w:r>
+        <w:rPr>
+          <w:lang w:val="en-US"/>
+        </w:rPr>
+        <w:t>Font-Size</w:t>
+      </w:r>
+    </w:p>
+    <w:p>
+      <w:pPr>
+        <w:rPr>
+          <w:lang w:val="en-US"/>
+        </w:rPr>
+      </w:pPr>
+    </w:p>
+    <w:p>
+      <w:r>
+        <w:t xml:space="preserve">O </w:t>
+      </w:r>
+      <w:proofErr w:type="spellStart"/>
+      <w:r>
+        <w:t>font-size</w:t>
+      </w:r>
+      <w:proofErr w:type="spellEnd"/>
+      <w:r>
+        <w:t xml:space="preserve"> nos ajuda a mudar o tamanho do texto, existem algumas unidades de medida para </w:t>
+      </w:r>
+      <w:r>
+        <w:t>ele,</w:t>
+      </w:r>
+      <w:r>
+        <w:t xml:space="preserve"> mas por enquanto os pixels são suficientes para nós.</w:t>
+      </w:r>
+    </w:p>
+    <w:p>
+      <w:pPr>
+        <w:shd w:val="clear" w:color="auto" w:fill="191622"/>
+        <w:spacing w:after="0" w:line="285" w:lineRule="atLeast"/>
+        <w:ind w:firstLine="0"/>
+        <w:jc w:val="left"/>
+        <w:rPr>
+          <w:rFonts w:ascii="Consolas" w:eastAsia="Times New Roman" w:hAnsi="Consolas" w:cs="Times New Roman"/>
+          <w:color w:val="E1E1E6"/>
+          <w:szCs w:val="24"/>
+          <w:lang w:eastAsia="pt-BR"/>
+        </w:rPr>
+      </w:pPr>
+      <w:proofErr w:type="spellStart"/>
+      <w:r>
+        <w:rPr>
+          <w:rFonts w:ascii="Consolas" w:eastAsia="Times New Roman" w:hAnsi="Consolas" w:cs="Times New Roman"/>
+          <w:color w:val="988BC7"/>
+          <w:szCs w:val="24"/>
+          <w:lang w:eastAsia="pt-BR"/>
+        </w:rPr>
+        <w:t>font-size</w:t>
+      </w:r>
+      <w:proofErr w:type="spellEnd"/>
+      <w:r>
+        <w:rPr>
+          <w:rFonts w:ascii="Consolas" w:eastAsia="Times New Roman" w:hAnsi="Consolas" w:cs="Times New Roman"/>
+          <w:color w:val="FF79C6"/>
+          <w:szCs w:val="24"/>
+          <w:lang w:eastAsia="pt-BR"/>
+        </w:rPr>
+        <w:t>:</w:t>
+      </w:r>
+      <w:r>
+        <w:rPr>
+          <w:rFonts w:ascii="Consolas" w:eastAsia="Times New Roman" w:hAnsi="Consolas" w:cs="Times New Roman"/>
+          <w:color w:val="E1E1E6"/>
+          <w:szCs w:val="24"/>
+          <w:lang w:eastAsia="pt-BR"/>
+        </w:rPr>
+        <w:t xml:space="preserve"> </w:t>
+      </w:r>
+      <w:proofErr w:type="spellStart"/>
+      <w:r>
+        <w:rPr>
+          <w:rFonts w:ascii="Consolas" w:eastAsia="Times New Roman" w:hAnsi="Consolas" w:cs="Times New Roman"/>
+          <w:color w:val="78D1E1"/>
+          <w:szCs w:val="24"/>
+          <w:lang w:eastAsia="pt-BR"/>
+        </w:rPr>
+        <w:t>large</w:t>
+      </w:r>
+      <w:proofErr w:type="spellEnd"/>
+      <w:r>
+        <w:rPr>
+          <w:rFonts w:ascii="Consolas" w:eastAsia="Times New Roman" w:hAnsi="Consolas" w:cs="Times New Roman"/>
+          <w:color w:val="E1E1E6"/>
+          <w:szCs w:val="24"/>
+          <w:lang w:eastAsia="pt-BR"/>
+        </w:rPr>
+        <w:t>;</w:t>
+      </w:r>
+    </w:p>
+    <w:p/>
+    <w:p/>
+    <w:p/>
+    <w:p>
+      <w:pPr>
+        <w:pStyle w:val="Ttulo4"/>
+      </w:pPr>
+      <w:proofErr w:type="spellStart"/>
+      <w:r>
+        <w:t>Font-style</w:t>
+      </w:r>
+      <w:proofErr w:type="spellEnd"/>
+    </w:p>
+    <w:p/>
+    <w:p>
+      <w:r>
+        <w:t xml:space="preserve">Usamos o </w:t>
+      </w:r>
+      <w:proofErr w:type="spellStart"/>
+      <w:r>
+        <w:t>font-style</w:t>
+      </w:r>
+      <w:proofErr w:type="spellEnd"/>
+      <w:r>
+        <w:t xml:space="preserve"> para </w:t>
+      </w:r>
+      <w:r>
+        <w:t>tornar-se</w:t>
+      </w:r>
+      <w:r>
+        <w:t xml:space="preserve"> um texto itálico, na maioria das vezes você usará apenas o valor </w:t>
+      </w:r>
+      <w:proofErr w:type="spellStart"/>
+      <w:r>
+        <w:t>italic</w:t>
+      </w:r>
+      <w:proofErr w:type="spellEnd"/>
+      <w:r>
+        <w:t xml:space="preserve"> para ele, mas se precisar tirar o itálico de um texto você pode usar o valor normal.</w:t>
+      </w:r>
+    </w:p>
+    <w:p>
+      <w:pPr>
+        <w:shd w:val="clear" w:color="auto" w:fill="191622"/>
+        <w:spacing w:after="0" w:line="285" w:lineRule="atLeast"/>
+        <w:ind w:firstLine="0"/>
+        <w:jc w:val="left"/>
+        <w:rPr>
+          <w:rFonts w:ascii="Consolas" w:eastAsia="Times New Roman" w:hAnsi="Consolas" w:cs="Times New Roman"/>
+          <w:color w:val="E1E1E6"/>
+          <w:szCs w:val="24"/>
+          <w:lang w:eastAsia="pt-BR"/>
+        </w:rPr>
+      </w:pPr>
+      <w:r>
+        <w:rPr>
+          <w:rFonts w:ascii="Consolas" w:eastAsia="Times New Roman" w:hAnsi="Consolas" w:cs="Times New Roman"/>
+          <w:color w:val="E1E1E6"/>
+          <w:szCs w:val="24"/>
+          <w:lang w:eastAsia="pt-BR"/>
+        </w:rPr>
+        <w:t> </w:t>
+      </w:r>
+      <w:proofErr w:type="spellStart"/>
+      <w:r>
+        <w:rPr>
+          <w:rFonts w:ascii="Consolas" w:eastAsia="Times New Roman" w:hAnsi="Consolas" w:cs="Times New Roman"/>
+          <w:color w:val="988BC7"/>
+          <w:szCs w:val="24"/>
+          <w:lang w:eastAsia="pt-BR"/>
+        </w:rPr>
+        <w:t>font-style</w:t>
+      </w:r>
+      <w:proofErr w:type="spellEnd"/>
+      <w:r>
+        <w:rPr>
+          <w:rFonts w:ascii="Consolas" w:eastAsia="Times New Roman" w:hAnsi="Consolas" w:cs="Times New Roman"/>
+          <w:color w:val="FF79C6"/>
+          <w:szCs w:val="24"/>
+          <w:lang w:eastAsia="pt-BR"/>
+        </w:rPr>
+        <w:t>:</w:t>
+      </w:r>
+      <w:r>
+        <w:rPr>
+          <w:rFonts w:ascii="Consolas" w:eastAsia="Times New Roman" w:hAnsi="Consolas" w:cs="Times New Roman"/>
+          <w:color w:val="E1E1E6"/>
+          <w:szCs w:val="24"/>
+          <w:lang w:eastAsia="pt-BR"/>
+        </w:rPr>
+        <w:t xml:space="preserve"> </w:t>
+      </w:r>
+      <w:proofErr w:type="spellStart"/>
+      <w:r>
+        <w:rPr>
+          <w:rFonts w:ascii="Consolas" w:eastAsia="Times New Roman" w:hAnsi="Consolas" w:cs="Times New Roman"/>
+          <w:color w:val="78D1E1"/>
+          <w:szCs w:val="24"/>
+          <w:lang w:eastAsia="pt-BR"/>
+        </w:rPr>
+        <w:t>italic</w:t>
+      </w:r>
+      <w:proofErr w:type="spellEnd"/>
+      <w:r>
+        <w:rPr>
+          <w:rFonts w:ascii="Consolas" w:eastAsia="Times New Roman" w:hAnsi="Consolas" w:cs="Times New Roman"/>
+          <w:color w:val="E1E1E6"/>
+          <w:szCs w:val="24"/>
+          <w:lang w:eastAsia="pt-BR"/>
+        </w:rPr>
+        <w:t>;</w:t>
+      </w:r>
+    </w:p>
+    <w:p/>
+    <w:p>
+      <w:pPr>
+        <w:pStyle w:val="Ttulo4"/>
+      </w:pPr>
+      <w:proofErr w:type="spellStart"/>
+      <w:r>
+        <w:t>Font-weight</w:t>
+      </w:r>
+      <w:proofErr w:type="spellEnd"/>
+    </w:p>
+    <w:p/>
+    <w:p>
+      <w:r>
+        <w:t>Altera o peso do texto, podendo deixar o texto em negrito.</w:t>
+      </w:r>
+    </w:p>
+    <w:p>
+      <w:r>
+        <w:t>Exemplo de texto em n</w:t>
+      </w:r>
+      <w:r>
+        <w:t>egrito:</w:t>
+      </w:r>
+    </w:p>
+    <w:p>
+      <w:pPr>
+        <w:shd w:val="clear" w:color="auto" w:fill="191622"/>
+        <w:spacing w:after="0" w:line="285" w:lineRule="atLeast"/>
+        <w:ind w:firstLine="0"/>
+        <w:jc w:val="left"/>
+        <w:rPr>
+          <w:rFonts w:ascii="Consolas" w:eastAsia="Times New Roman" w:hAnsi="Consolas" w:cs="Times New Roman"/>
+          <w:color w:val="E1E1E6"/>
+          <w:szCs w:val="24"/>
+          <w:lang w:eastAsia="pt-BR"/>
+        </w:rPr>
+      </w:pPr>
+      <w:proofErr w:type="spellStart"/>
+      <w:r>
+        <w:rPr>
+          <w:rFonts w:ascii="Consolas" w:eastAsia="Times New Roman" w:hAnsi="Consolas" w:cs="Times New Roman"/>
+          <w:color w:val="988BC7"/>
+          <w:szCs w:val="24"/>
+          <w:lang w:eastAsia="pt-BR"/>
+        </w:rPr>
+        <w:t>font-weight</w:t>
+      </w:r>
+      <w:proofErr w:type="spellEnd"/>
+      <w:r>
+        <w:rPr>
+          <w:rFonts w:ascii="Consolas" w:eastAsia="Times New Roman" w:hAnsi="Consolas" w:cs="Times New Roman"/>
+          <w:color w:val="FF79C6"/>
+          <w:szCs w:val="24"/>
+          <w:lang w:eastAsia="pt-BR"/>
+        </w:rPr>
+        <w:t>:</w:t>
+      </w:r>
+      <w:r>
+        <w:rPr>
+          <w:rFonts w:ascii="Consolas" w:eastAsia="Times New Roman" w:hAnsi="Consolas" w:cs="Times New Roman"/>
+          <w:color w:val="E1E1E6"/>
+          <w:szCs w:val="24"/>
+          <w:lang w:eastAsia="pt-BR"/>
+        </w:rPr>
+        <w:t xml:space="preserve"> </w:t>
+      </w:r>
+      <w:proofErr w:type="spellStart"/>
+      <w:r>
+        <w:rPr>
+          <w:rFonts w:ascii="Consolas" w:eastAsia="Times New Roman" w:hAnsi="Consolas" w:cs="Times New Roman"/>
+          <w:color w:val="78D1E1"/>
+          <w:szCs w:val="24"/>
+          <w:lang w:eastAsia="pt-BR"/>
+        </w:rPr>
+        <w:t>bold</w:t>
+      </w:r>
+      <w:proofErr w:type="spellEnd"/>
+      <w:r>
+        <w:rPr>
+          <w:rFonts w:ascii="Consolas" w:eastAsia="Times New Roman" w:hAnsi="Consolas" w:cs="Times New Roman"/>
+          <w:color w:val="E1E1E6"/>
+          <w:szCs w:val="24"/>
+          <w:lang w:eastAsia="pt-BR"/>
+        </w:rPr>
+        <w:t>;</w:t>
+      </w:r>
+    </w:p>
+    <w:p/>
+    <w:p>
+      <w:pPr>
+        <w:pStyle w:val="Ttulo4"/>
+      </w:pPr>
+      <w:proofErr w:type="spellStart"/>
+      <w:r>
+        <w:t>Text-Transform</w:t>
+      </w:r>
+      <w:proofErr w:type="spellEnd"/>
+    </w:p>
+    <w:p/>
+    <w:p>
+      <w:r>
+        <w:t>Muda o texto de maiúscula para minúscula.</w:t>
+      </w:r>
+    </w:p>
+    <w:p>
+      <w:pPr>
+        <w:shd w:val="clear" w:color="auto" w:fill="191622"/>
+        <w:spacing w:after="0" w:line="285" w:lineRule="atLeast"/>
+        <w:ind w:firstLine="0"/>
+        <w:jc w:val="left"/>
+        <w:rPr>
+          <w:rFonts w:ascii="Consolas" w:eastAsia="Times New Roman" w:hAnsi="Consolas" w:cs="Times New Roman"/>
+          <w:color w:val="E1E1E6"/>
+          <w:sz w:val="21"/>
+          <w:szCs w:val="21"/>
+          <w:lang w:val="en-US" w:eastAsia="pt-BR"/>
+        </w:rPr>
+      </w:pPr>
+      <w:r>
+        <w:rPr>
+          <w:rFonts w:ascii="Consolas" w:eastAsia="Times New Roman" w:hAnsi="Consolas" w:cs="Times New Roman"/>
+          <w:color w:val="988BC7"/>
+          <w:sz w:val="21"/>
+          <w:szCs w:val="21"/>
+          <w:lang w:val="en-US" w:eastAsia="pt-BR"/>
+        </w:rPr>
+        <w:t xml:space="preserve">    </w:t>
+      </w:r>
+      <w:r>
+        <w:rPr>
+          <w:rFonts w:ascii="Consolas" w:eastAsia="Times New Roman" w:hAnsi="Consolas" w:cs="Times New Roman"/>
+          <w:color w:val="988BC7"/>
+          <w:sz w:val="21"/>
+          <w:szCs w:val="21"/>
+          <w:lang w:val="en-US" w:eastAsia="pt-BR"/>
+        </w:rPr>
+        <w:t>text-transform</w:t>
+      </w:r>
+      <w:r>
+        <w:rPr>
+          <w:rFonts w:ascii="Consolas" w:eastAsia="Times New Roman" w:hAnsi="Consolas" w:cs="Times New Roman"/>
+          <w:color w:val="FF79C6"/>
+          <w:sz w:val="21"/>
+          <w:szCs w:val="21"/>
+          <w:lang w:val="en-US" w:eastAsia="pt-BR"/>
+        </w:rPr>
+        <w:t>:</w:t>
+      </w:r>
+      <w:r>
+        <w:rPr>
+          <w:rFonts w:ascii="Consolas" w:eastAsia="Times New Roman" w:hAnsi="Consolas" w:cs="Times New Roman"/>
+          <w:color w:val="E1E1E6"/>
+          <w:sz w:val="21"/>
+          <w:szCs w:val="21"/>
+          <w:lang w:val="en-US" w:eastAsia="pt-BR"/>
+        </w:rPr>
+        <w:t xml:space="preserve"> </w:t>
+      </w:r>
+      <w:proofErr w:type="gramStart"/>
+      <w:r>
+        <w:rPr>
+          <w:rFonts w:ascii="Consolas" w:eastAsia="Times New Roman" w:hAnsi="Consolas" w:cs="Times New Roman"/>
+          <w:color w:val="78D1E1"/>
+          <w:sz w:val="21"/>
+          <w:szCs w:val="21"/>
+          <w:lang w:val="en-US" w:eastAsia="pt-BR"/>
+        </w:rPr>
+        <w:t>capitalize</w:t>
+      </w:r>
+      <w:r>
+        <w:rPr>
+          <w:rFonts w:ascii="Consolas" w:eastAsia="Times New Roman" w:hAnsi="Consolas" w:cs="Times New Roman"/>
+          <w:color w:val="E1E1E6"/>
+          <w:sz w:val="21"/>
+          <w:szCs w:val="21"/>
+          <w:lang w:val="en-US" w:eastAsia="pt-BR"/>
+        </w:rPr>
+        <w:t>;</w:t>
+      </w:r>
+      <w:proofErr w:type="gramEnd"/>
+    </w:p>
+    <w:p>
+      <w:pPr>
+        <w:shd w:val="clear" w:color="auto" w:fill="191622"/>
+        <w:spacing w:after="0" w:line="285" w:lineRule="atLeast"/>
+        <w:ind w:firstLine="0"/>
+        <w:jc w:val="left"/>
+        <w:rPr>
+          <w:rFonts w:ascii="Consolas" w:eastAsia="Times New Roman" w:hAnsi="Consolas" w:cs="Times New Roman"/>
+          <w:color w:val="E1E1E6"/>
+          <w:sz w:val="21"/>
+          <w:szCs w:val="21"/>
+          <w:lang w:val="en-US" w:eastAsia="pt-BR"/>
+        </w:rPr>
+      </w:pPr>
+      <w:r>
+        <w:rPr>
+          <w:rFonts w:ascii="Consolas" w:eastAsia="Times New Roman" w:hAnsi="Consolas" w:cs="Times New Roman"/>
+          <w:color w:val="E1E1E6"/>
+          <w:sz w:val="21"/>
+          <w:szCs w:val="21"/>
+          <w:lang w:val="en-US" w:eastAsia="pt-BR"/>
+        </w:rPr>
+        <w:t xml:space="preserve">    </w:t>
+      </w:r>
+      <w:r>
+        <w:rPr>
+          <w:rFonts w:ascii="Consolas" w:eastAsia="Times New Roman" w:hAnsi="Consolas" w:cs="Times New Roman"/>
+          <w:color w:val="988BC7"/>
+          <w:sz w:val="21"/>
+          <w:szCs w:val="21"/>
+          <w:lang w:val="en-US" w:eastAsia="pt-BR"/>
+        </w:rPr>
+        <w:t>text-transform</w:t>
+      </w:r>
+      <w:r>
+        <w:rPr>
+          <w:rFonts w:ascii="Consolas" w:eastAsia="Times New Roman" w:hAnsi="Consolas" w:cs="Times New Roman"/>
+          <w:color w:val="FF79C6"/>
+          <w:sz w:val="21"/>
+          <w:szCs w:val="21"/>
+          <w:lang w:val="en-US" w:eastAsia="pt-BR"/>
+        </w:rPr>
+        <w:t>:</w:t>
+      </w:r>
+      <w:r>
+        <w:rPr>
+          <w:rFonts w:ascii="Consolas" w:eastAsia="Times New Roman" w:hAnsi="Consolas" w:cs="Times New Roman"/>
+          <w:color w:val="E1E1E6"/>
+          <w:sz w:val="21"/>
+          <w:szCs w:val="21"/>
+          <w:lang w:val="en-US" w:eastAsia="pt-BR"/>
+        </w:rPr>
+        <w:t xml:space="preserve"> </w:t>
+      </w:r>
+      <w:proofErr w:type="gramStart"/>
+      <w:r>
+        <w:rPr>
+          <w:rFonts w:ascii="Consolas" w:eastAsia="Times New Roman" w:hAnsi="Consolas" w:cs="Times New Roman"/>
+          <w:color w:val="78D1E1"/>
+          <w:sz w:val="21"/>
+          <w:szCs w:val="21"/>
+          <w:lang w:val="en-US" w:eastAsia="pt-BR"/>
+        </w:rPr>
+        <w:t>lowercase</w:t>
+      </w:r>
+      <w:r>
+        <w:rPr>
+          <w:rFonts w:ascii="Consolas" w:eastAsia="Times New Roman" w:hAnsi="Consolas" w:cs="Times New Roman"/>
+          <w:color w:val="E1E1E6"/>
+          <w:sz w:val="21"/>
+          <w:szCs w:val="21"/>
+          <w:lang w:val="en-US" w:eastAsia="pt-BR"/>
+        </w:rPr>
+        <w:t>;</w:t>
+      </w:r>
+      <w:proofErr w:type="gramEnd"/>
+    </w:p>
+    <w:p>
+      <w:pPr>
+        <w:shd w:val="clear" w:color="auto" w:fill="191622"/>
+        <w:spacing w:after="0" w:line="285" w:lineRule="atLeast"/>
+        <w:ind w:firstLine="0"/>
+        <w:jc w:val="left"/>
+        <w:rPr>
+          <w:rFonts w:ascii="Consolas" w:eastAsia="Times New Roman" w:hAnsi="Consolas" w:cs="Times New Roman"/>
+          <w:color w:val="E1E1E6"/>
+          <w:sz w:val="21"/>
+          <w:szCs w:val="21"/>
+          <w:lang w:eastAsia="pt-BR"/>
+        </w:rPr>
+      </w:pPr>
+      <w:r>
+        <w:rPr>
+          <w:rFonts w:ascii="Consolas" w:eastAsia="Times New Roman" w:hAnsi="Consolas" w:cs="Times New Roman"/>
+          <w:color w:val="E1E1E6"/>
+          <w:sz w:val="21"/>
+          <w:szCs w:val="21"/>
+          <w:lang w:val="en-US" w:eastAsia="pt-BR"/>
+        </w:rPr>
+        <w:t xml:space="preserve">    </w:t>
+      </w:r>
+      <w:proofErr w:type="spellStart"/>
+      <w:r>
+        <w:rPr>
+          <w:rFonts w:ascii="Consolas" w:eastAsia="Times New Roman" w:hAnsi="Consolas" w:cs="Times New Roman"/>
+          <w:color w:val="988BC7"/>
+          <w:sz w:val="21"/>
+          <w:szCs w:val="21"/>
+          <w:lang w:eastAsia="pt-BR"/>
+        </w:rPr>
+        <w:t>text-transform</w:t>
+      </w:r>
+      <w:proofErr w:type="spellEnd"/>
+      <w:r>
+        <w:rPr>
+          <w:rFonts w:ascii="Consolas" w:eastAsia="Times New Roman" w:hAnsi="Consolas" w:cs="Times New Roman"/>
+          <w:color w:val="FF79C6"/>
+          <w:sz w:val="21"/>
+          <w:szCs w:val="21"/>
+          <w:lang w:eastAsia="pt-BR"/>
+        </w:rPr>
+        <w:t>:</w:t>
+      </w:r>
+      <w:r>
+        <w:rPr>
+          <w:rFonts w:ascii="Consolas" w:eastAsia="Times New Roman" w:hAnsi="Consolas" w:cs="Times New Roman"/>
+          <w:color w:val="E1E1E6"/>
+          <w:sz w:val="21"/>
+          <w:szCs w:val="21"/>
+          <w:lang w:eastAsia="pt-BR"/>
+        </w:rPr>
+        <w:t xml:space="preserve"> </w:t>
+      </w:r>
+      <w:proofErr w:type="spellStart"/>
+      <w:r>
+        <w:rPr>
+          <w:rFonts w:ascii="Consolas" w:eastAsia="Times New Roman" w:hAnsi="Consolas" w:cs="Times New Roman"/>
+          <w:color w:val="78D1E1"/>
+          <w:sz w:val="21"/>
+          <w:szCs w:val="21"/>
+          <w:lang w:eastAsia="pt-BR"/>
+        </w:rPr>
+        <w:t>uppercase</w:t>
+      </w:r>
+      <w:proofErr w:type="spellEnd"/>
+      <w:r>
+        <w:rPr>
+          <w:rFonts w:ascii="Consolas" w:eastAsia="Times New Roman" w:hAnsi="Consolas" w:cs="Times New Roman"/>
+          <w:color w:val="E1E1E6"/>
+          <w:sz w:val="21"/>
+          <w:szCs w:val="21"/>
+          <w:lang w:eastAsia="pt-BR"/>
+        </w:rPr>
+        <w:t>;</w:t>
+      </w:r>
+    </w:p>
+    <w:p/>
+    <w:p>
+      <w:r>
+        <w:t>Capitalize: deixa as primeiras letras em maiúscula;</w:t>
+      </w:r>
+    </w:p>
+    <w:p>
+      <w:proofErr w:type="spellStart"/>
+      <w:r>
+        <w:t>Lowercase</w:t>
+      </w:r>
+      <w:proofErr w:type="spellEnd"/>
+      <w:r>
+        <w:t>: deixa tudo em minúscula;</w:t>
+      </w:r>
+    </w:p>
+    <w:p>
+      <w:proofErr w:type="spellStart"/>
+      <w:r>
+        <w:t>Upeercase</w:t>
+      </w:r>
+      <w:proofErr w:type="spellEnd"/>
+      <w:r>
+        <w:t>: deixa tudo em maiúscula;</w:t>
+      </w:r>
+    </w:p>
+    <w:p/>
+    <w:p>
+      <w:pPr>
+        <w:pStyle w:val="Ttulo4"/>
+      </w:pPr>
+      <w:proofErr w:type="spellStart"/>
+      <w:r>
+        <w:t>Text-Decoration</w:t>
+      </w:r>
+      <w:proofErr w:type="spellEnd"/>
+    </w:p>
+    <w:p/>
+    <w:p>
+      <w:r>
+        <w:t>Muito usado para incrementar o visual do texto, pois adiciona linhas ao texto:</w:t>
+      </w:r>
+    </w:p>
+    <w:p>
+      <w:pPr>
+        <w:shd w:val="clear" w:color="auto" w:fill="191622"/>
+        <w:spacing w:after="0" w:line="285" w:lineRule="atLeast"/>
+        <w:ind w:firstLine="0"/>
+        <w:jc w:val="left"/>
+        <w:rPr>
+          <w:rFonts w:ascii="Consolas" w:eastAsia="Times New Roman" w:hAnsi="Consolas" w:cs="Times New Roman"/>
+          <w:color w:val="E1E1E6"/>
+          <w:sz w:val="21"/>
+          <w:szCs w:val="21"/>
+          <w:lang w:val="en-US" w:eastAsia="pt-BR"/>
+        </w:rPr>
+      </w:pPr>
+      <w:r>
+        <w:rPr>
+          <w:rFonts w:ascii="Consolas" w:eastAsia="Times New Roman" w:hAnsi="Consolas" w:cs="Times New Roman"/>
+          <w:color w:val="988BC7"/>
+          <w:sz w:val="21"/>
+          <w:szCs w:val="21"/>
+          <w:lang w:val="en-US" w:eastAsia="pt-BR"/>
+        </w:rPr>
+        <w:t xml:space="preserve">    </w:t>
+      </w:r>
+      <w:r>
+        <w:rPr>
+          <w:rFonts w:ascii="Consolas" w:eastAsia="Times New Roman" w:hAnsi="Consolas" w:cs="Times New Roman"/>
+          <w:color w:val="988BC7"/>
+          <w:sz w:val="21"/>
+          <w:szCs w:val="21"/>
+          <w:lang w:val="en-US" w:eastAsia="pt-BR"/>
+        </w:rPr>
+        <w:t>text-decoration</w:t>
+      </w:r>
+      <w:r>
+        <w:rPr>
+          <w:rFonts w:ascii="Consolas" w:eastAsia="Times New Roman" w:hAnsi="Consolas" w:cs="Times New Roman"/>
+          <w:color w:val="FF79C6"/>
+          <w:sz w:val="21"/>
+          <w:szCs w:val="21"/>
+          <w:lang w:val="en-US" w:eastAsia="pt-BR"/>
+        </w:rPr>
+        <w:t>:</w:t>
+      </w:r>
+      <w:r>
+        <w:rPr>
+          <w:rFonts w:ascii="Consolas" w:eastAsia="Times New Roman" w:hAnsi="Consolas" w:cs="Times New Roman"/>
+          <w:color w:val="E1E1E6"/>
+          <w:sz w:val="21"/>
+          <w:szCs w:val="21"/>
+          <w:lang w:val="en-US" w:eastAsia="pt-BR"/>
+        </w:rPr>
+        <w:t xml:space="preserve"> </w:t>
+      </w:r>
+      <w:proofErr w:type="gramStart"/>
+      <w:r>
+        <w:rPr>
+          <w:rFonts w:ascii="Consolas" w:eastAsia="Times New Roman" w:hAnsi="Consolas" w:cs="Times New Roman"/>
+          <w:color w:val="78D1E1"/>
+          <w:sz w:val="21"/>
+          <w:szCs w:val="21"/>
+          <w:lang w:val="en-US" w:eastAsia="pt-BR"/>
+        </w:rPr>
+        <w:t>underline</w:t>
+      </w:r>
+      <w:r>
+        <w:rPr>
+          <w:rFonts w:ascii="Consolas" w:eastAsia="Times New Roman" w:hAnsi="Consolas" w:cs="Times New Roman"/>
+          <w:color w:val="E1E1E6"/>
+          <w:sz w:val="21"/>
+          <w:szCs w:val="21"/>
+          <w:lang w:val="en-US" w:eastAsia="pt-BR"/>
+        </w:rPr>
+        <w:t>;</w:t>
+      </w:r>
+      <w:proofErr w:type="gramEnd"/>
+    </w:p>
+    <w:p>
+      <w:pPr>
+        <w:shd w:val="clear" w:color="auto" w:fill="191622"/>
+        <w:spacing w:after="0" w:line="285" w:lineRule="atLeast"/>
+        <w:ind w:firstLine="0"/>
+        <w:jc w:val="left"/>
+        <w:rPr>
+          <w:rFonts w:ascii="Consolas" w:eastAsia="Times New Roman" w:hAnsi="Consolas" w:cs="Times New Roman"/>
+          <w:color w:val="E1E1E6"/>
+          <w:sz w:val="21"/>
+          <w:szCs w:val="21"/>
+          <w:lang w:val="en-US" w:eastAsia="pt-BR"/>
+        </w:rPr>
+      </w:pPr>
+      <w:r>
+        <w:rPr>
+          <w:rFonts w:ascii="Consolas" w:eastAsia="Times New Roman" w:hAnsi="Consolas" w:cs="Times New Roman"/>
+          <w:color w:val="E1E1E6"/>
+          <w:sz w:val="21"/>
+          <w:szCs w:val="21"/>
+          <w:lang w:val="en-US" w:eastAsia="pt-BR"/>
+        </w:rPr>
+        <w:t xml:space="preserve">    </w:t>
+      </w:r>
+      <w:r>
+        <w:rPr>
+          <w:rFonts w:ascii="Consolas" w:eastAsia="Times New Roman" w:hAnsi="Consolas" w:cs="Times New Roman"/>
+          <w:color w:val="988BC7"/>
+          <w:sz w:val="21"/>
+          <w:szCs w:val="21"/>
+          <w:lang w:val="en-US" w:eastAsia="pt-BR"/>
+        </w:rPr>
+        <w:t>text-decoration</w:t>
+      </w:r>
+      <w:r>
+        <w:rPr>
+          <w:rFonts w:ascii="Consolas" w:eastAsia="Times New Roman" w:hAnsi="Consolas" w:cs="Times New Roman"/>
+          <w:color w:val="FF79C6"/>
+          <w:sz w:val="21"/>
+          <w:szCs w:val="21"/>
+          <w:lang w:val="en-US" w:eastAsia="pt-BR"/>
+        </w:rPr>
+        <w:t>:</w:t>
+      </w:r>
+      <w:r>
+        <w:rPr>
+          <w:rFonts w:ascii="Consolas" w:eastAsia="Times New Roman" w:hAnsi="Consolas" w:cs="Times New Roman"/>
+          <w:color w:val="E1E1E6"/>
+          <w:sz w:val="21"/>
+          <w:szCs w:val="21"/>
+          <w:lang w:val="en-US" w:eastAsia="pt-BR"/>
+        </w:rPr>
+        <w:t xml:space="preserve"> </w:t>
+      </w:r>
+      <w:proofErr w:type="gramStart"/>
+      <w:r>
+        <w:rPr>
+          <w:rFonts w:ascii="Consolas" w:eastAsia="Times New Roman" w:hAnsi="Consolas" w:cs="Times New Roman"/>
+          <w:color w:val="78D1E1"/>
+          <w:sz w:val="21"/>
+          <w:szCs w:val="21"/>
+          <w:lang w:val="en-US" w:eastAsia="pt-BR"/>
+        </w:rPr>
+        <w:t>overline</w:t>
+      </w:r>
+      <w:r>
+        <w:rPr>
+          <w:rFonts w:ascii="Consolas" w:eastAsia="Times New Roman" w:hAnsi="Consolas" w:cs="Times New Roman"/>
+          <w:color w:val="E1E1E6"/>
+          <w:sz w:val="21"/>
+          <w:szCs w:val="21"/>
+          <w:lang w:val="en-US" w:eastAsia="pt-BR"/>
+        </w:rPr>
+        <w:t>;</w:t>
+      </w:r>
+      <w:proofErr w:type="gramEnd"/>
+    </w:p>
+    <w:p>
+      <w:pPr>
+        <w:shd w:val="clear" w:color="auto" w:fill="191622"/>
+        <w:spacing w:after="0" w:line="285" w:lineRule="atLeast"/>
+        <w:ind w:firstLine="0"/>
+        <w:jc w:val="left"/>
+        <w:rPr>
+          <w:rFonts w:ascii="Consolas" w:eastAsia="Times New Roman" w:hAnsi="Consolas" w:cs="Times New Roman"/>
+          <w:color w:val="E1E1E6"/>
+          <w:sz w:val="21"/>
+          <w:szCs w:val="21"/>
+          <w:lang w:val="en-US" w:eastAsia="pt-BR"/>
+        </w:rPr>
+      </w:pPr>
+      <w:r>
+        <w:rPr>
+          <w:rFonts w:ascii="Consolas" w:eastAsia="Times New Roman" w:hAnsi="Consolas" w:cs="Times New Roman"/>
+          <w:color w:val="E1E1E6"/>
+          <w:sz w:val="21"/>
+          <w:szCs w:val="21"/>
+          <w:lang w:val="en-US" w:eastAsia="pt-BR"/>
+        </w:rPr>
+        <w:t xml:space="preserve">    </w:t>
+      </w:r>
+      <w:r>
+        <w:rPr>
+          <w:rFonts w:ascii="Consolas" w:eastAsia="Times New Roman" w:hAnsi="Consolas" w:cs="Times New Roman"/>
+          <w:color w:val="988BC7"/>
+          <w:sz w:val="21"/>
+          <w:szCs w:val="21"/>
+          <w:lang w:val="en-US" w:eastAsia="pt-BR"/>
+        </w:rPr>
+        <w:t>text-decoration</w:t>
+      </w:r>
+      <w:r>
+        <w:rPr>
+          <w:rFonts w:ascii="Consolas" w:eastAsia="Times New Roman" w:hAnsi="Consolas" w:cs="Times New Roman"/>
+          <w:color w:val="FF79C6"/>
+          <w:sz w:val="21"/>
+          <w:szCs w:val="21"/>
+          <w:lang w:val="en-US" w:eastAsia="pt-BR"/>
+        </w:rPr>
+        <w:t>:</w:t>
+      </w:r>
+      <w:r>
+        <w:rPr>
+          <w:rFonts w:ascii="Consolas" w:eastAsia="Times New Roman" w:hAnsi="Consolas" w:cs="Times New Roman"/>
+          <w:color w:val="E1E1E6"/>
+          <w:sz w:val="21"/>
+          <w:szCs w:val="21"/>
+          <w:lang w:val="en-US" w:eastAsia="pt-BR"/>
+        </w:rPr>
+        <w:t xml:space="preserve"> </w:t>
+      </w:r>
+      <w:r>
+        <w:rPr>
+          <w:rFonts w:ascii="Consolas" w:eastAsia="Times New Roman" w:hAnsi="Consolas" w:cs="Times New Roman"/>
+          <w:color w:val="78D1E1"/>
+          <w:sz w:val="21"/>
+          <w:szCs w:val="21"/>
+          <w:lang w:val="en-US" w:eastAsia="pt-BR"/>
+        </w:rPr>
+        <w:t>line-</w:t>
+      </w:r>
+      <w:proofErr w:type="gramStart"/>
+      <w:r>
+        <w:rPr>
+          <w:rFonts w:ascii="Consolas" w:eastAsia="Times New Roman" w:hAnsi="Consolas" w:cs="Times New Roman"/>
+          <w:color w:val="78D1E1"/>
+          <w:sz w:val="21"/>
+          <w:szCs w:val="21"/>
+          <w:lang w:val="en-US" w:eastAsia="pt-BR"/>
+        </w:rPr>
+        <w:t>through</w:t>
+      </w:r>
+      <w:r>
+        <w:rPr>
+          <w:rFonts w:ascii="Consolas" w:eastAsia="Times New Roman" w:hAnsi="Consolas" w:cs="Times New Roman"/>
+          <w:color w:val="E1E1E6"/>
+          <w:sz w:val="21"/>
+          <w:szCs w:val="21"/>
+          <w:lang w:val="en-US" w:eastAsia="pt-BR"/>
+        </w:rPr>
+        <w:t>;</w:t>
+      </w:r>
+      <w:proofErr w:type="gramEnd"/>
+    </w:p>
+    <w:p>
+      <w:pPr>
+        <w:rPr>
+          <w:lang w:val="en-US"/>
+        </w:rPr>
+      </w:pPr>
+    </w:p>
+    <w:p>
+      <w:proofErr w:type="spellStart"/>
+      <w:r>
+        <w:t>Underline</w:t>
+      </w:r>
+      <w:proofErr w:type="spellEnd"/>
+      <w:r>
+        <w:t>:</w:t>
+      </w:r>
+      <w:r>
+        <w:t xml:space="preserve"> </w:t>
+      </w:r>
+      <w:r>
+        <w:t>L</w:t>
+      </w:r>
+      <w:r>
+        <w:t>inha abaixo do texto;</w:t>
+      </w:r>
+    </w:p>
+    <w:p>
+      <w:proofErr w:type="spellStart"/>
+      <w:r>
+        <w:t>Overline</w:t>
+      </w:r>
+      <w:proofErr w:type="spellEnd"/>
+      <w:r>
+        <w:t>: Linha acima do texto</w:t>
+      </w:r>
+      <w:r>
+        <w:t>;</w:t>
+      </w:r>
+    </w:p>
+    <w:p>
+      <w:proofErr w:type="spellStart"/>
+      <w:r>
+        <w:t>Line-through</w:t>
+      </w:r>
+      <w:proofErr w:type="spellEnd"/>
+      <w:r>
+        <w:t>: Linha ao centro, cortando o texto ;</w:t>
+      </w:r>
+    </w:p>
+    <w:p/>
+    <w:p>
+      <w:pPr>
+        <w:pStyle w:val="Ttulo3"/>
+      </w:pPr>
+      <w:r>
+        <w:t>Estilo de Lista</w:t>
+      </w:r>
+    </w:p>
+    <w:p/>
+    <w:p>
+      <w:pPr>
+        <w:pStyle w:val="Ttulo4"/>
+      </w:pPr>
+      <w:proofErr w:type="spellStart"/>
+      <w:r>
+        <w:t>List-Style-Type</w:t>
+      </w:r>
+      <w:proofErr w:type="spellEnd"/>
+    </w:p>
+    <w:p/>
+    <w:p>
+      <w:r>
+        <w:t>Altera o símbolo ou a numeração das referências para as listas criadas.</w:t>
+      </w:r>
+    </w:p>
+    <w:p/>
+    <w:p>
+      <w:pPr>
+        <w:shd w:val="clear" w:color="auto" w:fill="191622"/>
+        <w:spacing w:after="0" w:line="285" w:lineRule="atLeast"/>
+        <w:ind w:firstLine="0"/>
+        <w:jc w:val="left"/>
+        <w:rPr>
+          <w:rFonts w:ascii="Consolas" w:eastAsia="Times New Roman" w:hAnsi="Consolas" w:cs="Times New Roman"/>
+          <w:color w:val="E1E1E6"/>
+          <w:szCs w:val="24"/>
+          <w:lang w:val="en-US" w:eastAsia="pt-BR"/>
+        </w:rPr>
+      </w:pPr>
+      <w:proofErr w:type="spellStart"/>
+      <w:proofErr w:type="gramStart"/>
+      <w:r>
+        <w:rPr>
+          <w:rFonts w:ascii="Consolas" w:eastAsia="Times New Roman" w:hAnsi="Consolas" w:cs="Times New Roman"/>
+          <w:color w:val="FF79C6"/>
+          <w:szCs w:val="24"/>
+          <w:lang w:val="en-US" w:eastAsia="pt-BR"/>
+        </w:rPr>
+        <w:t>ul</w:t>
+      </w:r>
+      <w:proofErr w:type="spellEnd"/>
+      <w:r>
+        <w:rPr>
+          <w:rFonts w:ascii="Consolas" w:eastAsia="Times New Roman" w:hAnsi="Consolas" w:cs="Times New Roman"/>
+          <w:color w:val="E1E1E6"/>
+          <w:szCs w:val="24"/>
+          <w:lang w:val="en-US" w:eastAsia="pt-BR"/>
+        </w:rPr>
+        <w:t>{</w:t>
+      </w:r>
+      <w:proofErr w:type="gramEnd"/>
+    </w:p>
+    <w:p>
+      <w:pPr>
+        <w:shd w:val="clear" w:color="auto" w:fill="191622"/>
+        <w:spacing w:after="0" w:line="285" w:lineRule="atLeast"/>
+        <w:ind w:firstLine="0"/>
+        <w:jc w:val="left"/>
+        <w:rPr>
+          <w:rFonts w:ascii="Consolas" w:eastAsia="Times New Roman" w:hAnsi="Consolas" w:cs="Times New Roman"/>
+          <w:color w:val="E1E1E6"/>
+          <w:szCs w:val="24"/>
+          <w:lang w:val="en-US" w:eastAsia="pt-BR"/>
+        </w:rPr>
+      </w:pPr>
+      <w:r>
+        <w:rPr>
+          <w:rFonts w:ascii="Consolas" w:eastAsia="Times New Roman" w:hAnsi="Consolas" w:cs="Times New Roman"/>
+          <w:color w:val="E1E1E6"/>
+          <w:szCs w:val="24"/>
+          <w:lang w:val="en-US" w:eastAsia="pt-BR"/>
+        </w:rPr>
+        <w:t xml:space="preserve">    </w:t>
+      </w:r>
+      <w:r>
+        <w:rPr>
+          <w:rFonts w:ascii="Consolas" w:eastAsia="Times New Roman" w:hAnsi="Consolas" w:cs="Times New Roman"/>
+          <w:color w:val="988BC7"/>
+          <w:szCs w:val="24"/>
+          <w:lang w:val="en-US" w:eastAsia="pt-BR"/>
+        </w:rPr>
+        <w:t>list-style-type</w:t>
+      </w:r>
+      <w:r>
+        <w:rPr>
+          <w:rFonts w:ascii="Consolas" w:eastAsia="Times New Roman" w:hAnsi="Consolas" w:cs="Times New Roman"/>
+          <w:color w:val="FF79C6"/>
+          <w:szCs w:val="24"/>
+          <w:lang w:val="en-US" w:eastAsia="pt-BR"/>
+        </w:rPr>
+        <w:t>:</w:t>
+      </w:r>
+      <w:r>
+        <w:rPr>
+          <w:rFonts w:ascii="Consolas" w:eastAsia="Times New Roman" w:hAnsi="Consolas" w:cs="Times New Roman"/>
+          <w:color w:val="E1E1E6"/>
+          <w:szCs w:val="24"/>
+          <w:lang w:val="en-US" w:eastAsia="pt-BR"/>
+        </w:rPr>
+        <w:t xml:space="preserve"> </w:t>
+      </w:r>
+      <w:proofErr w:type="gramStart"/>
+      <w:r>
+        <w:rPr>
+          <w:rFonts w:ascii="Consolas" w:eastAsia="Times New Roman" w:hAnsi="Consolas" w:cs="Times New Roman"/>
+          <w:color w:val="78D1E1"/>
+          <w:szCs w:val="24"/>
+          <w:lang w:val="en-US" w:eastAsia="pt-BR"/>
+        </w:rPr>
+        <w:t>square</w:t>
+      </w:r>
+      <w:r>
+        <w:rPr>
+          <w:rFonts w:ascii="Consolas" w:eastAsia="Times New Roman" w:hAnsi="Consolas" w:cs="Times New Roman"/>
+          <w:color w:val="E1E1E6"/>
+          <w:szCs w:val="24"/>
+          <w:lang w:val="en-US" w:eastAsia="pt-BR"/>
+        </w:rPr>
+        <w:t>;</w:t>
+      </w:r>
+      <w:proofErr w:type="gramEnd"/>
+    </w:p>
+    <w:p>
+      <w:pPr>
+        <w:shd w:val="clear" w:color="auto" w:fill="191622"/>
+        <w:spacing w:after="0" w:line="285" w:lineRule="atLeast"/>
+        <w:ind w:firstLine="0"/>
+        <w:jc w:val="left"/>
+        <w:rPr>
+          <w:rFonts w:ascii="Consolas" w:eastAsia="Times New Roman" w:hAnsi="Consolas" w:cs="Times New Roman"/>
+          <w:color w:val="E1E1E6"/>
+          <w:szCs w:val="24"/>
+          <w:lang w:val="en-US" w:eastAsia="pt-BR"/>
+        </w:rPr>
+      </w:pPr>
+      <w:r>
+        <w:rPr>
+          <w:rFonts w:ascii="Consolas" w:eastAsia="Times New Roman" w:hAnsi="Consolas" w:cs="Times New Roman"/>
+          <w:color w:val="E1E1E6"/>
+          <w:szCs w:val="24"/>
+          <w:lang w:val="en-US" w:eastAsia="pt-BR"/>
+        </w:rPr>
+        <w:t>}</w:t>
+      </w:r>
+    </w:p>
+    <w:p>
+      <w:pPr>
+        <w:shd w:val="clear" w:color="auto" w:fill="191622"/>
+        <w:spacing w:after="0" w:line="285" w:lineRule="atLeast"/>
+        <w:ind w:firstLine="0"/>
+        <w:jc w:val="left"/>
+        <w:rPr>
+          <w:rFonts w:ascii="Consolas" w:eastAsia="Times New Roman" w:hAnsi="Consolas" w:cs="Times New Roman"/>
+          <w:color w:val="E1E1E6"/>
+          <w:szCs w:val="24"/>
+          <w:lang w:val="en-US" w:eastAsia="pt-BR"/>
+        </w:rPr>
+      </w:pPr>
+      <w:proofErr w:type="spellStart"/>
+      <w:proofErr w:type="gramStart"/>
+      <w:r>
+        <w:rPr>
+          <w:rFonts w:ascii="Consolas" w:eastAsia="Times New Roman" w:hAnsi="Consolas" w:cs="Times New Roman"/>
+          <w:color w:val="FF79C6"/>
+          <w:szCs w:val="24"/>
+          <w:lang w:val="en-US" w:eastAsia="pt-BR"/>
+        </w:rPr>
+        <w:t>ol</w:t>
+      </w:r>
+      <w:proofErr w:type="spellEnd"/>
+      <w:r>
+        <w:rPr>
+          <w:rFonts w:ascii="Consolas" w:eastAsia="Times New Roman" w:hAnsi="Consolas" w:cs="Times New Roman"/>
+          <w:color w:val="E1E1E6"/>
+          <w:szCs w:val="24"/>
+          <w:lang w:val="en-US" w:eastAsia="pt-BR"/>
+        </w:rPr>
+        <w:t>{</w:t>
+      </w:r>
+      <w:proofErr w:type="gramEnd"/>
+    </w:p>
+    <w:p>
+      <w:pPr>
+        <w:shd w:val="clear" w:color="auto" w:fill="191622"/>
+        <w:spacing w:after="0" w:line="285" w:lineRule="atLeast"/>
+        <w:ind w:firstLine="0"/>
+        <w:jc w:val="left"/>
+        <w:rPr>
+          <w:rFonts w:ascii="Consolas" w:eastAsia="Times New Roman" w:hAnsi="Consolas" w:cs="Times New Roman"/>
+          <w:color w:val="E1E1E6"/>
+          <w:szCs w:val="24"/>
+          <w:lang w:val="en-US" w:eastAsia="pt-BR"/>
+        </w:rPr>
+      </w:pPr>
+      <w:r>
+        <w:rPr>
+          <w:rFonts w:ascii="Consolas" w:eastAsia="Times New Roman" w:hAnsi="Consolas" w:cs="Times New Roman"/>
+          <w:color w:val="E1E1E6"/>
+          <w:szCs w:val="24"/>
+          <w:lang w:val="en-US" w:eastAsia="pt-BR"/>
+        </w:rPr>
+        <w:t xml:space="preserve">    </w:t>
+      </w:r>
+      <w:r>
+        <w:rPr>
+          <w:rFonts w:ascii="Consolas" w:eastAsia="Times New Roman" w:hAnsi="Consolas" w:cs="Times New Roman"/>
+          <w:color w:val="988BC7"/>
+          <w:szCs w:val="24"/>
+          <w:lang w:val="en-US" w:eastAsia="pt-BR"/>
+        </w:rPr>
+        <w:t>list-style-type</w:t>
+      </w:r>
+      <w:r>
+        <w:rPr>
+          <w:rFonts w:ascii="Consolas" w:eastAsia="Times New Roman" w:hAnsi="Consolas" w:cs="Times New Roman"/>
+          <w:color w:val="FF79C6"/>
+          <w:szCs w:val="24"/>
+          <w:lang w:val="en-US" w:eastAsia="pt-BR"/>
+        </w:rPr>
+        <w:t>:</w:t>
+      </w:r>
+      <w:r>
+        <w:rPr>
+          <w:rFonts w:ascii="Consolas" w:eastAsia="Times New Roman" w:hAnsi="Consolas" w:cs="Times New Roman"/>
+          <w:color w:val="E1E1E6"/>
+          <w:szCs w:val="24"/>
+          <w:lang w:val="en-US" w:eastAsia="pt-BR"/>
+        </w:rPr>
+        <w:t xml:space="preserve"> </w:t>
+      </w:r>
+      <w:r>
+        <w:rPr>
+          <w:rFonts w:ascii="Consolas" w:eastAsia="Times New Roman" w:hAnsi="Consolas" w:cs="Times New Roman"/>
+          <w:color w:val="78D1E1"/>
+          <w:szCs w:val="24"/>
+          <w:lang w:val="en-US" w:eastAsia="pt-BR"/>
+        </w:rPr>
+        <w:t>upper-</w:t>
+      </w:r>
+      <w:proofErr w:type="gramStart"/>
+      <w:r>
+        <w:rPr>
+          <w:rFonts w:ascii="Consolas" w:eastAsia="Times New Roman" w:hAnsi="Consolas" w:cs="Times New Roman"/>
+          <w:color w:val="78D1E1"/>
+          <w:szCs w:val="24"/>
+          <w:lang w:val="en-US" w:eastAsia="pt-BR"/>
+        </w:rPr>
+        <w:t>roman</w:t>
+      </w:r>
+      <w:r>
+        <w:rPr>
+          <w:rFonts w:ascii="Consolas" w:eastAsia="Times New Roman" w:hAnsi="Consolas" w:cs="Times New Roman"/>
+          <w:color w:val="E1E1E6"/>
+          <w:szCs w:val="24"/>
+          <w:lang w:val="en-US" w:eastAsia="pt-BR"/>
+        </w:rPr>
+        <w:t>;</w:t>
+      </w:r>
+      <w:proofErr w:type="gramEnd"/>
+    </w:p>
+    <w:p>
+      <w:pPr>
+        <w:shd w:val="clear" w:color="auto" w:fill="191622"/>
+        <w:spacing w:after="0" w:line="285" w:lineRule="atLeast"/>
+        <w:ind w:firstLine="0"/>
+        <w:jc w:val="left"/>
+        <w:rPr>
+          <w:rFonts w:ascii="Consolas" w:eastAsia="Times New Roman" w:hAnsi="Consolas" w:cs="Times New Roman"/>
+          <w:color w:val="E1E1E6"/>
+          <w:szCs w:val="24"/>
+          <w:lang w:val="en-US" w:eastAsia="pt-BR"/>
+        </w:rPr>
+      </w:pPr>
+      <w:r>
+        <w:rPr>
+          <w:rFonts w:ascii="Consolas" w:eastAsia="Times New Roman" w:hAnsi="Consolas" w:cs="Times New Roman"/>
+          <w:color w:val="E1E1E6"/>
+          <w:szCs w:val="24"/>
+          <w:lang w:val="en-US" w:eastAsia="pt-BR"/>
+        </w:rPr>
+        <w:t>}</w:t>
+      </w:r>
+    </w:p>
+    <w:p>
+      <w:pPr>
+        <w:shd w:val="clear" w:color="auto" w:fill="191622"/>
+        <w:spacing w:after="0" w:line="285" w:lineRule="atLeast"/>
+        <w:ind w:firstLine="0"/>
+        <w:jc w:val="left"/>
+        <w:rPr>
+          <w:rFonts w:ascii="Consolas" w:eastAsia="Times New Roman" w:hAnsi="Consolas" w:cs="Times New Roman"/>
+          <w:color w:val="E1E1E6"/>
+          <w:sz w:val="21"/>
+          <w:szCs w:val="21"/>
+          <w:lang w:val="en-US" w:eastAsia="pt-BR"/>
+        </w:rPr>
+      </w:pPr>
+      <w:r>
+        <w:rPr>
+          <w:rFonts w:ascii="Consolas" w:eastAsia="Times New Roman" w:hAnsi="Consolas" w:cs="Times New Roman"/>
+          <w:color w:val="988BC7"/>
+          <w:sz w:val="21"/>
+          <w:szCs w:val="21"/>
+          <w:lang w:val="en-US" w:eastAsia="pt-BR"/>
+        </w:rPr>
+        <w:t>list-style-image</w:t>
+      </w:r>
+      <w:r>
+        <w:rPr>
+          <w:rFonts w:ascii="Consolas" w:eastAsia="Times New Roman" w:hAnsi="Consolas" w:cs="Times New Roman"/>
+          <w:color w:val="FF79C6"/>
+          <w:sz w:val="21"/>
+          <w:szCs w:val="21"/>
+          <w:lang w:val="en-US" w:eastAsia="pt-BR"/>
+        </w:rPr>
+        <w:t>:</w:t>
+      </w:r>
+      <w:r>
+        <w:rPr>
+          <w:rFonts w:ascii="Consolas" w:eastAsia="Times New Roman" w:hAnsi="Consolas" w:cs="Times New Roman"/>
+          <w:color w:val="E1E1E6"/>
+          <w:sz w:val="21"/>
+          <w:szCs w:val="21"/>
+          <w:lang w:val="en-US" w:eastAsia="pt-BR"/>
+        </w:rPr>
+        <w:t xml:space="preserve"> </w:t>
+      </w:r>
+      <w:proofErr w:type="spellStart"/>
+      <w:r>
+        <w:rPr>
+          <w:rFonts w:ascii="Consolas" w:eastAsia="Times New Roman" w:hAnsi="Consolas" w:cs="Times New Roman"/>
+          <w:color w:val="988BC7"/>
+          <w:sz w:val="21"/>
+          <w:szCs w:val="21"/>
+          <w:lang w:val="en-US" w:eastAsia="pt-BR"/>
+        </w:rPr>
+        <w:t>url</w:t>
+      </w:r>
+      <w:proofErr w:type="spellEnd"/>
+      <w:r>
+        <w:rPr>
+          <w:rFonts w:ascii="Consolas" w:eastAsia="Times New Roman" w:hAnsi="Consolas" w:cs="Times New Roman"/>
+          <w:color w:val="E1E1E6"/>
+          <w:sz w:val="21"/>
+          <w:szCs w:val="21"/>
+          <w:lang w:val="en-US" w:eastAsia="pt-BR"/>
+        </w:rPr>
+        <w:t>(</w:t>
+      </w:r>
+      <w:r>
+        <w:rPr>
+          <w:rFonts w:ascii="Consolas" w:eastAsia="Times New Roman" w:hAnsi="Consolas" w:cs="Times New Roman"/>
+          <w:color w:val="E7DE79"/>
+          <w:sz w:val="21"/>
+          <w:szCs w:val="21"/>
+          <w:lang w:val="en-US" w:eastAsia="pt-BR"/>
+        </w:rPr>
+        <w:t>"xxxxxxxx.png"</w:t>
+      </w:r>
+      <w:proofErr w:type="gramStart"/>
+      <w:r>
+        <w:rPr>
+          <w:rFonts w:ascii="Consolas" w:eastAsia="Times New Roman" w:hAnsi="Consolas" w:cs="Times New Roman"/>
+          <w:color w:val="E1E1E6"/>
+          <w:sz w:val="21"/>
+          <w:szCs w:val="21"/>
+          <w:lang w:val="en-US" w:eastAsia="pt-BR"/>
+        </w:rPr>
+        <w:t>);</w:t>
+      </w:r>
+      <w:proofErr w:type="gramEnd"/>
+    </w:p>
+    <w:p>
+      <w:pPr>
+        <w:rPr>
+          <w:lang w:val="en-US"/>
+        </w:rPr>
+      </w:pPr>
+    </w:p>
+    <w:p>
+      <w:pPr>
+        <w:rPr>
+          <w:lang w:val="en-US"/>
+        </w:rPr>
+      </w:pPr>
+    </w:p>
+    <w:p>
+      <w:pPr>
+        <w:pStyle w:val="Ttulo3"/>
+        <w:rPr>
+          <w:lang w:val="en-US"/>
+        </w:rPr>
+      </w:pPr>
+      <w:proofErr w:type="spellStart"/>
+      <w:r>
+        <w:rPr>
+          <w:lang w:val="en-US"/>
+        </w:rPr>
+        <w:t>Dimensão</w:t>
+      </w:r>
+      <w:proofErr w:type="spellEnd"/>
+      <w:r>
+        <w:rPr>
+          <w:lang w:val="en-US"/>
+        </w:rPr>
+        <w:t xml:space="preserve"> e </w:t>
+      </w:r>
+      <w:proofErr w:type="spellStart"/>
+      <w:r>
+        <w:rPr>
+          <w:lang w:val="en-US"/>
+        </w:rPr>
+        <w:t>Alinhamento</w:t>
+      </w:r>
+      <w:proofErr w:type="spellEnd"/>
+    </w:p>
+    <w:p>
+      <w:pPr>
+        <w:rPr>
+          <w:lang w:val="en-US"/>
+        </w:rPr>
+      </w:pPr>
+    </w:p>
+    <w:p>
+      <w:proofErr w:type="spellStart"/>
+      <w:r>
+        <w:t>Width</w:t>
+      </w:r>
+      <w:proofErr w:type="spellEnd"/>
+      <w:r>
+        <w:t>: ajuste de largura</w:t>
+      </w:r>
+      <w:r>
+        <w:t xml:space="preserve"> (em pixel ou em porcentagem)</w:t>
+      </w:r>
+    </w:p>
+    <w:p>
+      <w:proofErr w:type="spellStart"/>
+      <w:r>
+        <w:t>Height</w:t>
+      </w:r>
+      <w:proofErr w:type="spellEnd"/>
+      <w:r>
+        <w:t xml:space="preserve">: </w:t>
+      </w:r>
+      <w:r>
+        <w:t xml:space="preserve">ajuste de </w:t>
+      </w:r>
+      <w:r>
+        <w:t>altura</w:t>
+      </w:r>
+      <w:r>
+        <w:t xml:space="preserve"> </w:t>
+      </w:r>
+      <w:r>
+        <w:t>(em pixel ou em porcentagem)</w:t>
+      </w:r>
+    </w:p>
+    <w:p/>
+    <w:p>
+      <w:r>
+        <w:t>Max-</w:t>
+      </w:r>
+      <w:proofErr w:type="spellStart"/>
+      <w:r>
+        <w:t>width</w:t>
+      </w:r>
+      <w:proofErr w:type="spellEnd"/>
+      <w:r>
+        <w:t>:</w:t>
+      </w:r>
+      <w:r>
+        <w:t xml:space="preserve"> L</w:t>
+      </w:r>
+      <w:r>
+        <w:t>argura m</w:t>
+      </w:r>
+      <w:r>
+        <w:t>á</w:t>
+      </w:r>
+      <w:r>
+        <w:t>x</w:t>
+      </w:r>
+      <w:r>
+        <w:t>i</w:t>
+      </w:r>
+      <w:r>
+        <w:t>ma permitida</w:t>
+      </w:r>
+    </w:p>
+    <w:p>
+      <w:r>
+        <w:t>Max-</w:t>
+      </w:r>
+      <w:proofErr w:type="spellStart"/>
+      <w:r>
+        <w:t>height</w:t>
+      </w:r>
+      <w:proofErr w:type="spellEnd"/>
+      <w:r>
+        <w:t>: Altura máxima p</w:t>
+      </w:r>
+      <w:r>
+        <w:t>ermitida</w:t>
+      </w:r>
+    </w:p>
+    <w:p/>
+    <w:p>
+      <w:proofErr w:type="spellStart"/>
+      <w:r>
+        <w:t>Margin</w:t>
+      </w:r>
+      <w:proofErr w:type="spellEnd"/>
+      <w:r>
+        <w:t xml:space="preserve">: Alinhamento </w:t>
+      </w:r>
+      <w:proofErr w:type="spellStart"/>
+      <w:r>
+        <w:t>automatico</w:t>
+      </w:r>
+      <w:proofErr w:type="spellEnd"/>
+    </w:p>
+    <w:p/>
+    <w:p>
+      <w:proofErr w:type="spellStart"/>
+      <w:r>
+        <w:t>Text</w:t>
+      </w:r>
+      <w:proofErr w:type="spellEnd"/>
+      <w:r>
+        <w:t xml:space="preserve"> </w:t>
+      </w:r>
+      <w:proofErr w:type="spellStart"/>
+      <w:r>
+        <w:t>align</w:t>
+      </w:r>
+      <w:proofErr w:type="spellEnd"/>
+      <w:r>
+        <w:t xml:space="preserve">: </w:t>
+      </w:r>
+      <w:r>
+        <w:t xml:space="preserve">alinhamento de texto (aceita valores como </w:t>
+      </w:r>
+      <w:proofErr w:type="spellStart"/>
+      <w:r>
+        <w:t>left</w:t>
+      </w:r>
+      <w:proofErr w:type="spellEnd"/>
+      <w:r>
+        <w:t xml:space="preserve">, </w:t>
+      </w:r>
+      <w:proofErr w:type="spellStart"/>
+      <w:r>
+        <w:t>right</w:t>
+      </w:r>
+      <w:proofErr w:type="spellEnd"/>
+      <w:r>
+        <w:t xml:space="preserve">, center e </w:t>
+      </w:r>
+      <w:proofErr w:type="spellStart"/>
+      <w:r>
+        <w:t>justif</w:t>
+      </w:r>
+      <w:r>
+        <w:t>y</w:t>
+      </w:r>
+      <w:proofErr w:type="spellEnd"/>
+      <w:r>
+        <w:t>)</w:t>
       </w:r>
     </w:p>
     <w:sectPr>
@@ -1096,6 +4705,511 @@
     </w:sectPr>
   </w:body>
 </w:document>
+</file>
+
+<file path=word/numbering.xml><?xml version="1.0" encoding="utf-8"?>
+<w:numbering xmlns:wpc="http://schemas.microsoft.com/office/word/2010/wordprocessingCanvas" xmlns:cx="http://schemas.microsoft.com/office/drawing/2014/chartex" xmlns:cx1="http://schemas.microsoft.com/office/drawing/2015/9/8/chartex" xmlns:cx2="http://schemas.microsoft.com/office/drawing/2015/10/21/chartex" xmlns:cx3="http://schemas.microsoft.com/office/drawing/2016/5/9/chartex" xmlns:cx4="http://schemas.microsoft.com/office/drawing/2016/5/10/chartex" xmlns:cx5="http://schemas.microsoft.com/office/drawing/2016/5/11/chartex" xmlns:cx6="http://schemas.microsoft.com/office/drawing/2016/5/12/chartex" xmlns:cx7="http://schemas.microsoft.com/office/drawing/2016/5/13/chartex" xmlns:cx8="http://schemas.microsoft.com/office/drawing/2016/5/14/chartex" xmlns:mc="http://schemas.openxmlformats.org/markup-compatibility/2006" xmlns:aink="http://schemas.microsoft.com/office/drawing/2016/ink" xmlns:am3d="http://schemas.microsoft.com/office/drawing/2017/model3d" xmlns:o="urn:schemas-microsoft-com:office:office" xmlns:oel="http://schemas.microsoft.com/office/2019/extlst" xmlns:r="http://schemas.openxmlformats.org/officeDocument/2006/relationships" xmlns:m="http://schemas.openxmlformats.org/officeDocument/2006/math" xmlns:v="urn:schemas-microsoft-com:vml" xmlns:wp14="http://schemas.microsoft.com/office/word/2010/wordprocessingDrawing" xmlns:wp="http://schemas.openxmlformats.org/drawingml/2006/wordprocessingDrawing" xmlns:w10="urn:schemas-microsoft-com:office:word" xmlns:w="http://schemas.openxmlformats.org/wordprocessingml/2006/main" xmlns:w14="http://schemas.microsoft.com/office/word/2010/wordml" xmlns:w15="http://schemas.microsoft.com/office/word/2012/wordml" xmlns:w16cex="http://schemas.microsoft.com/office/word/2018/wordml/cex" xmlns:w16cid="http://schemas.microsoft.com/office/word/2016/wordml/cid" xmlns:w16="http://schemas.microsoft.com/office/word/2018/wordml" xmlns:w16sdtdh="http://schemas.microsoft.com/office/word/2020/wordml/sdtdatahash" xmlns:w16se="http://schemas.microsoft.com/office/word/2015/wordml/symex" xmlns:wpg="http://schemas.microsoft.com/office/word/2010/wordprocessingGroup" xmlns:wpi="http://schemas.microsoft.com/office/word/2010/wordprocessingInk" xmlns:wne="http://schemas.microsoft.com/office/word/2006/wordml" xmlns:wps="http://schemas.microsoft.com/office/word/2010/wordprocessingShape" mc:Ignorable="w14 w15 w16se w16cid w16 w16cex w16sdtdh wp14">
+  <w:abstractNum w:abstractNumId="0" w15:restartNumberingAfterBreak="0">
+    <w:nsid w:val="0F2656E6"/>
+    <w:multiLevelType w:val="hybridMultilevel"/>
+    <w:tmpl w:val="7F3A3370"/>
+    <w:lvl w:ilvl="0" w:tplc="04160001">
+      <w:start w:val="1"/>
+      <w:numFmt w:val="bullet"/>
+      <w:lvlText w:val=""/>
+      <w:lvlJc w:val="left"/>
+      <w:pPr>
+        <w:ind w:left="720" w:hanging="360"/>
+      </w:pPr>
+      <w:rPr>
+        <w:rFonts w:ascii="Symbol" w:hAnsi="Symbol" w:hint="default"/>
+      </w:rPr>
+    </w:lvl>
+    <w:lvl w:ilvl="1" w:tplc="04160003" w:tentative="1">
+      <w:start w:val="1"/>
+      <w:numFmt w:val="bullet"/>
+      <w:lvlText w:val="o"/>
+      <w:lvlJc w:val="left"/>
+      <w:pPr>
+        <w:ind w:left="1440" w:hanging="360"/>
+      </w:pPr>
+      <w:rPr>
+        <w:rFonts w:ascii="Courier New" w:hAnsi="Courier New" w:cs="Courier New" w:hint="default"/>
+      </w:rPr>
+    </w:lvl>
+    <w:lvl w:ilvl="2" w:tplc="04160005" w:tentative="1">
+      <w:start w:val="1"/>
+      <w:numFmt w:val="bullet"/>
+      <w:lvlText w:val=""/>
+      <w:lvlJc w:val="left"/>
+      <w:pPr>
+        <w:ind w:left="2160" w:hanging="360"/>
+      </w:pPr>
+      <w:rPr>
+        <w:rFonts w:ascii="Wingdings" w:hAnsi="Wingdings" w:hint="default"/>
+      </w:rPr>
+    </w:lvl>
+    <w:lvl w:ilvl="3" w:tplc="04160001" w:tentative="1">
+      <w:start w:val="1"/>
+      <w:numFmt w:val="bullet"/>
+      <w:lvlText w:val=""/>
+      <w:lvlJc w:val="left"/>
+      <w:pPr>
+        <w:ind w:left="2880" w:hanging="360"/>
+      </w:pPr>
+      <w:rPr>
+        <w:rFonts w:ascii="Symbol" w:hAnsi="Symbol" w:hint="default"/>
+      </w:rPr>
+    </w:lvl>
+    <w:lvl w:ilvl="4" w:tplc="04160003" w:tentative="1">
+      <w:start w:val="1"/>
+      <w:numFmt w:val="bullet"/>
+      <w:lvlText w:val="o"/>
+      <w:lvlJc w:val="left"/>
+      <w:pPr>
+        <w:ind w:left="3600" w:hanging="360"/>
+      </w:pPr>
+      <w:rPr>
+        <w:rFonts w:ascii="Courier New" w:hAnsi="Courier New" w:cs="Courier New" w:hint="default"/>
+      </w:rPr>
+    </w:lvl>
+    <w:lvl w:ilvl="5" w:tplc="04160005" w:tentative="1">
+      <w:start w:val="1"/>
+      <w:numFmt w:val="bullet"/>
+      <w:lvlText w:val=""/>
+      <w:lvlJc w:val="left"/>
+      <w:pPr>
+        <w:ind w:left="4320" w:hanging="360"/>
+      </w:pPr>
+      <w:rPr>
+        <w:rFonts w:ascii="Wingdings" w:hAnsi="Wingdings" w:hint="default"/>
+      </w:rPr>
+    </w:lvl>
+    <w:lvl w:ilvl="6" w:tplc="04160001" w:tentative="1">
+      <w:start w:val="1"/>
+      <w:numFmt w:val="bullet"/>
+      <w:lvlText w:val=""/>
+      <w:lvlJc w:val="left"/>
+      <w:pPr>
+        <w:ind w:left="5040" w:hanging="360"/>
+      </w:pPr>
+      <w:rPr>
+        <w:rFonts w:ascii="Symbol" w:hAnsi="Symbol" w:hint="default"/>
+      </w:rPr>
+    </w:lvl>
+    <w:lvl w:ilvl="7" w:tplc="04160003" w:tentative="1">
+      <w:start w:val="1"/>
+      <w:numFmt w:val="bullet"/>
+      <w:lvlText w:val="o"/>
+      <w:lvlJc w:val="left"/>
+      <w:pPr>
+        <w:ind w:left="5760" w:hanging="360"/>
+      </w:pPr>
+      <w:rPr>
+        <w:rFonts w:ascii="Courier New" w:hAnsi="Courier New" w:cs="Courier New" w:hint="default"/>
+      </w:rPr>
+    </w:lvl>
+    <w:lvl w:ilvl="8" w:tplc="04160005" w:tentative="1">
+      <w:start w:val="1"/>
+      <w:numFmt w:val="bullet"/>
+      <w:lvlText w:val=""/>
+      <w:lvlJc w:val="left"/>
+      <w:pPr>
+        <w:ind w:left="6480" w:hanging="360"/>
+      </w:pPr>
+      <w:rPr>
+        <w:rFonts w:ascii="Wingdings" w:hAnsi="Wingdings" w:hint="default"/>
+      </w:rPr>
+    </w:lvl>
+  </w:abstractNum>
+  <w:abstractNum w:abstractNumId="1" w15:restartNumberingAfterBreak="0">
+    <w:nsid w:val="194F235E"/>
+    <w:multiLevelType w:val="hybridMultilevel"/>
+    <w:tmpl w:val="14903996"/>
+    <w:lvl w:ilvl="0" w:tplc="04160001">
+      <w:start w:val="1"/>
+      <w:numFmt w:val="bullet"/>
+      <w:lvlText w:val=""/>
+      <w:lvlJc w:val="left"/>
+      <w:pPr>
+        <w:ind w:left="1429" w:hanging="360"/>
+      </w:pPr>
+      <w:rPr>
+        <w:rFonts w:ascii="Symbol" w:hAnsi="Symbol" w:hint="default"/>
+      </w:rPr>
+    </w:lvl>
+    <w:lvl w:ilvl="1" w:tplc="04160003" w:tentative="1">
+      <w:start w:val="1"/>
+      <w:numFmt w:val="bullet"/>
+      <w:lvlText w:val="o"/>
+      <w:lvlJc w:val="left"/>
+      <w:pPr>
+        <w:ind w:left="2149" w:hanging="360"/>
+      </w:pPr>
+      <w:rPr>
+        <w:rFonts w:ascii="Courier New" w:hAnsi="Courier New" w:cs="Courier New" w:hint="default"/>
+      </w:rPr>
+    </w:lvl>
+    <w:lvl w:ilvl="2" w:tplc="04160005" w:tentative="1">
+      <w:start w:val="1"/>
+      <w:numFmt w:val="bullet"/>
+      <w:lvlText w:val=""/>
+      <w:lvlJc w:val="left"/>
+      <w:pPr>
+        <w:ind w:left="2869" w:hanging="360"/>
+      </w:pPr>
+      <w:rPr>
+        <w:rFonts w:ascii="Wingdings" w:hAnsi="Wingdings" w:hint="default"/>
+      </w:rPr>
+    </w:lvl>
+    <w:lvl w:ilvl="3" w:tplc="04160001" w:tentative="1">
+      <w:start w:val="1"/>
+      <w:numFmt w:val="bullet"/>
+      <w:lvlText w:val=""/>
+      <w:lvlJc w:val="left"/>
+      <w:pPr>
+        <w:ind w:left="3589" w:hanging="360"/>
+      </w:pPr>
+      <w:rPr>
+        <w:rFonts w:ascii="Symbol" w:hAnsi="Symbol" w:hint="default"/>
+      </w:rPr>
+    </w:lvl>
+    <w:lvl w:ilvl="4" w:tplc="04160003" w:tentative="1">
+      <w:start w:val="1"/>
+      <w:numFmt w:val="bullet"/>
+      <w:lvlText w:val="o"/>
+      <w:lvlJc w:val="left"/>
+      <w:pPr>
+        <w:ind w:left="4309" w:hanging="360"/>
+      </w:pPr>
+      <w:rPr>
+        <w:rFonts w:ascii="Courier New" w:hAnsi="Courier New" w:cs="Courier New" w:hint="default"/>
+      </w:rPr>
+    </w:lvl>
+    <w:lvl w:ilvl="5" w:tplc="04160005" w:tentative="1">
+      <w:start w:val="1"/>
+      <w:numFmt w:val="bullet"/>
+      <w:lvlText w:val=""/>
+      <w:lvlJc w:val="left"/>
+      <w:pPr>
+        <w:ind w:left="5029" w:hanging="360"/>
+      </w:pPr>
+      <w:rPr>
+        <w:rFonts w:ascii="Wingdings" w:hAnsi="Wingdings" w:hint="default"/>
+      </w:rPr>
+    </w:lvl>
+    <w:lvl w:ilvl="6" w:tplc="04160001" w:tentative="1">
+      <w:start w:val="1"/>
+      <w:numFmt w:val="bullet"/>
+      <w:lvlText w:val=""/>
+      <w:lvlJc w:val="left"/>
+      <w:pPr>
+        <w:ind w:left="5749" w:hanging="360"/>
+      </w:pPr>
+      <w:rPr>
+        <w:rFonts w:ascii="Symbol" w:hAnsi="Symbol" w:hint="default"/>
+      </w:rPr>
+    </w:lvl>
+    <w:lvl w:ilvl="7" w:tplc="04160003" w:tentative="1">
+      <w:start w:val="1"/>
+      <w:numFmt w:val="bullet"/>
+      <w:lvlText w:val="o"/>
+      <w:lvlJc w:val="left"/>
+      <w:pPr>
+        <w:ind w:left="6469" w:hanging="360"/>
+      </w:pPr>
+      <w:rPr>
+        <w:rFonts w:ascii="Courier New" w:hAnsi="Courier New" w:cs="Courier New" w:hint="default"/>
+      </w:rPr>
+    </w:lvl>
+    <w:lvl w:ilvl="8" w:tplc="04160005" w:tentative="1">
+      <w:start w:val="1"/>
+      <w:numFmt w:val="bullet"/>
+      <w:lvlText w:val=""/>
+      <w:lvlJc w:val="left"/>
+      <w:pPr>
+        <w:ind w:left="7189" w:hanging="360"/>
+      </w:pPr>
+      <w:rPr>
+        <w:rFonts w:ascii="Wingdings" w:hAnsi="Wingdings" w:hint="default"/>
+      </w:rPr>
+    </w:lvl>
+  </w:abstractNum>
+  <w:abstractNum w:abstractNumId="2" w15:restartNumberingAfterBreak="0">
+    <w:nsid w:val="566E0C6E"/>
+    <w:multiLevelType w:val="hybridMultilevel"/>
+    <w:tmpl w:val="12C8C70E"/>
+    <w:lvl w:ilvl="0" w:tplc="04160001">
+      <w:start w:val="1"/>
+      <w:numFmt w:val="bullet"/>
+      <w:lvlText w:val=""/>
+      <w:lvlJc w:val="left"/>
+      <w:pPr>
+        <w:ind w:left="720" w:hanging="360"/>
+      </w:pPr>
+      <w:rPr>
+        <w:rFonts w:ascii="Symbol" w:hAnsi="Symbol" w:hint="default"/>
+      </w:rPr>
+    </w:lvl>
+    <w:lvl w:ilvl="1" w:tplc="04160003" w:tentative="1">
+      <w:start w:val="1"/>
+      <w:numFmt w:val="bullet"/>
+      <w:lvlText w:val="o"/>
+      <w:lvlJc w:val="left"/>
+      <w:pPr>
+        <w:ind w:left="1440" w:hanging="360"/>
+      </w:pPr>
+      <w:rPr>
+        <w:rFonts w:ascii="Courier New" w:hAnsi="Courier New" w:cs="Courier New" w:hint="default"/>
+      </w:rPr>
+    </w:lvl>
+    <w:lvl w:ilvl="2" w:tplc="04160005" w:tentative="1">
+      <w:start w:val="1"/>
+      <w:numFmt w:val="bullet"/>
+      <w:lvlText w:val=""/>
+      <w:lvlJc w:val="left"/>
+      <w:pPr>
+        <w:ind w:left="2160" w:hanging="360"/>
+      </w:pPr>
+      <w:rPr>
+        <w:rFonts w:ascii="Wingdings" w:hAnsi="Wingdings" w:hint="default"/>
+      </w:rPr>
+    </w:lvl>
+    <w:lvl w:ilvl="3" w:tplc="04160001" w:tentative="1">
+      <w:start w:val="1"/>
+      <w:numFmt w:val="bullet"/>
+      <w:lvlText w:val=""/>
+      <w:lvlJc w:val="left"/>
+      <w:pPr>
+        <w:ind w:left="2880" w:hanging="360"/>
+      </w:pPr>
+      <w:rPr>
+        <w:rFonts w:ascii="Symbol" w:hAnsi="Symbol" w:hint="default"/>
+      </w:rPr>
+    </w:lvl>
+    <w:lvl w:ilvl="4" w:tplc="04160003" w:tentative="1">
+      <w:start w:val="1"/>
+      <w:numFmt w:val="bullet"/>
+      <w:lvlText w:val="o"/>
+      <w:lvlJc w:val="left"/>
+      <w:pPr>
+        <w:ind w:left="3600" w:hanging="360"/>
+      </w:pPr>
+      <w:rPr>
+        <w:rFonts w:ascii="Courier New" w:hAnsi="Courier New" w:cs="Courier New" w:hint="default"/>
+      </w:rPr>
+    </w:lvl>
+    <w:lvl w:ilvl="5" w:tplc="04160005" w:tentative="1">
+      <w:start w:val="1"/>
+      <w:numFmt w:val="bullet"/>
+      <w:lvlText w:val=""/>
+      <w:lvlJc w:val="left"/>
+      <w:pPr>
+        <w:ind w:left="4320" w:hanging="360"/>
+      </w:pPr>
+      <w:rPr>
+        <w:rFonts w:ascii="Wingdings" w:hAnsi="Wingdings" w:hint="default"/>
+      </w:rPr>
+    </w:lvl>
+    <w:lvl w:ilvl="6" w:tplc="04160001" w:tentative="1">
+      <w:start w:val="1"/>
+      <w:numFmt w:val="bullet"/>
+      <w:lvlText w:val=""/>
+      <w:lvlJc w:val="left"/>
+      <w:pPr>
+        <w:ind w:left="5040" w:hanging="360"/>
+      </w:pPr>
+      <w:rPr>
+        <w:rFonts w:ascii="Symbol" w:hAnsi="Symbol" w:hint="default"/>
+      </w:rPr>
+    </w:lvl>
+    <w:lvl w:ilvl="7" w:tplc="04160003" w:tentative="1">
+      <w:start w:val="1"/>
+      <w:numFmt w:val="bullet"/>
+      <w:lvlText w:val="o"/>
+      <w:lvlJc w:val="left"/>
+      <w:pPr>
+        <w:ind w:left="5760" w:hanging="360"/>
+      </w:pPr>
+      <w:rPr>
+        <w:rFonts w:ascii="Courier New" w:hAnsi="Courier New" w:cs="Courier New" w:hint="default"/>
+      </w:rPr>
+    </w:lvl>
+    <w:lvl w:ilvl="8" w:tplc="04160005" w:tentative="1">
+      <w:start w:val="1"/>
+      <w:numFmt w:val="bullet"/>
+      <w:lvlText w:val=""/>
+      <w:lvlJc w:val="left"/>
+      <w:pPr>
+        <w:ind w:left="6480" w:hanging="360"/>
+      </w:pPr>
+      <w:rPr>
+        <w:rFonts w:ascii="Wingdings" w:hAnsi="Wingdings" w:hint="default"/>
+      </w:rPr>
+    </w:lvl>
+  </w:abstractNum>
+  <w:abstractNum w:abstractNumId="3" w15:restartNumberingAfterBreak="0">
+    <w:nsid w:val="6A6F7620"/>
+    <w:multiLevelType w:val="multilevel"/>
+    <w:tmpl w:val="E0A83DC2"/>
+    <w:lvl w:ilvl="0">
+      <w:start w:val="1"/>
+      <w:numFmt w:val="bullet"/>
+      <w:lvlText w:val=""/>
+      <w:lvlJc w:val="left"/>
+      <w:pPr>
+        <w:tabs>
+          <w:tab w:val="num" w:pos="720"/>
+        </w:tabs>
+        <w:ind w:left="720" w:hanging="360"/>
+      </w:pPr>
+      <w:rPr>
+        <w:rFonts w:ascii="Symbol" w:hAnsi="Symbol" w:hint="default"/>
+        <w:sz w:val="20"/>
+      </w:rPr>
+    </w:lvl>
+    <w:lvl w:ilvl="1" w:tentative="1">
+      <w:start w:val="1"/>
+      <w:numFmt w:val="bullet"/>
+      <w:lvlText w:val="o"/>
+      <w:lvlJc w:val="left"/>
+      <w:pPr>
+        <w:tabs>
+          <w:tab w:val="num" w:pos="1440"/>
+        </w:tabs>
+        <w:ind w:left="1440" w:hanging="360"/>
+      </w:pPr>
+      <w:rPr>
+        <w:rFonts w:ascii="Courier New" w:hAnsi="Courier New" w:hint="default"/>
+        <w:sz w:val="20"/>
+      </w:rPr>
+    </w:lvl>
+    <w:lvl w:ilvl="2" w:tentative="1">
+      <w:start w:val="1"/>
+      <w:numFmt w:val="bullet"/>
+      <w:lvlText w:val=""/>
+      <w:lvlJc w:val="left"/>
+      <w:pPr>
+        <w:tabs>
+          <w:tab w:val="num" w:pos="2160"/>
+        </w:tabs>
+        <w:ind w:left="2160" w:hanging="360"/>
+      </w:pPr>
+      <w:rPr>
+        <w:rFonts w:ascii="Wingdings" w:hAnsi="Wingdings" w:hint="default"/>
+        <w:sz w:val="20"/>
+      </w:rPr>
+    </w:lvl>
+    <w:lvl w:ilvl="3" w:tentative="1">
+      <w:start w:val="1"/>
+      <w:numFmt w:val="bullet"/>
+      <w:lvlText w:val=""/>
+      <w:lvlJc w:val="left"/>
+      <w:pPr>
+        <w:tabs>
+          <w:tab w:val="num" w:pos="2880"/>
+        </w:tabs>
+        <w:ind w:left="2880" w:hanging="360"/>
+      </w:pPr>
+      <w:rPr>
+        <w:rFonts w:ascii="Wingdings" w:hAnsi="Wingdings" w:hint="default"/>
+        <w:sz w:val="20"/>
+      </w:rPr>
+    </w:lvl>
+    <w:lvl w:ilvl="4" w:tentative="1">
+      <w:start w:val="1"/>
+      <w:numFmt w:val="bullet"/>
+      <w:lvlText w:val=""/>
+      <w:lvlJc w:val="left"/>
+      <w:pPr>
+        <w:tabs>
+          <w:tab w:val="num" w:pos="3600"/>
+        </w:tabs>
+        <w:ind w:left="3600" w:hanging="360"/>
+      </w:pPr>
+      <w:rPr>
+        <w:rFonts w:ascii="Wingdings" w:hAnsi="Wingdings" w:hint="default"/>
+        <w:sz w:val="20"/>
+      </w:rPr>
+    </w:lvl>
+    <w:lvl w:ilvl="5" w:tentative="1">
+      <w:start w:val="1"/>
+      <w:numFmt w:val="bullet"/>
+      <w:lvlText w:val=""/>
+      <w:lvlJc w:val="left"/>
+      <w:pPr>
+        <w:tabs>
+          <w:tab w:val="num" w:pos="4320"/>
+        </w:tabs>
+        <w:ind w:left="4320" w:hanging="360"/>
+      </w:pPr>
+      <w:rPr>
+        <w:rFonts w:ascii="Wingdings" w:hAnsi="Wingdings" w:hint="default"/>
+        <w:sz w:val="20"/>
+      </w:rPr>
+    </w:lvl>
+    <w:lvl w:ilvl="6" w:tentative="1">
+      <w:start w:val="1"/>
+      <w:numFmt w:val="bullet"/>
+      <w:lvlText w:val=""/>
+      <w:lvlJc w:val="left"/>
+      <w:pPr>
+        <w:tabs>
+          <w:tab w:val="num" w:pos="5040"/>
+        </w:tabs>
+        <w:ind w:left="5040" w:hanging="360"/>
+      </w:pPr>
+      <w:rPr>
+        <w:rFonts w:ascii="Wingdings" w:hAnsi="Wingdings" w:hint="default"/>
+        <w:sz w:val="20"/>
+      </w:rPr>
+    </w:lvl>
+    <w:lvl w:ilvl="7" w:tentative="1">
+      <w:start w:val="1"/>
+      <w:numFmt w:val="bullet"/>
+      <w:lvlText w:val=""/>
+      <w:lvlJc w:val="left"/>
+      <w:pPr>
+        <w:tabs>
+          <w:tab w:val="num" w:pos="5760"/>
+        </w:tabs>
+        <w:ind w:left="5760" w:hanging="360"/>
+      </w:pPr>
+      <w:rPr>
+        <w:rFonts w:ascii="Wingdings" w:hAnsi="Wingdings" w:hint="default"/>
+        <w:sz w:val="20"/>
+      </w:rPr>
+    </w:lvl>
+    <w:lvl w:ilvl="8" w:tentative="1">
+      <w:start w:val="1"/>
+      <w:numFmt w:val="bullet"/>
+      <w:lvlText w:val=""/>
+      <w:lvlJc w:val="left"/>
+      <w:pPr>
+        <w:tabs>
+          <w:tab w:val="num" w:pos="6480"/>
+        </w:tabs>
+        <w:ind w:left="6480" w:hanging="360"/>
+      </w:pPr>
+      <w:rPr>
+        <w:rFonts w:ascii="Wingdings" w:hAnsi="Wingdings" w:hint="default"/>
+        <w:sz w:val="20"/>
+      </w:rPr>
+    </w:lvl>
+  </w:abstractNum>
+  <w:num w:numId="1" w16cid:durableId="1202743981">
+    <w:abstractNumId w:val="3"/>
+  </w:num>
+  <w:num w:numId="2" w16cid:durableId="185099337">
+    <w:abstractNumId w:val="1"/>
+  </w:num>
+  <w:num w:numId="3" w16cid:durableId="942153845">
+    <w:abstractNumId w:val="2"/>
+  </w:num>
+  <w:num w:numId="4" w16cid:durableId="30616288">
+    <w:abstractNumId w:val="0"/>
+  </w:num>
+</w:numbering>
 </file>
 
 <file path=word/styles.xml><?xml version="1.0" encoding="utf-8"?>
@@ -1550,6 +5664,70 @@
       <w:szCs w:val="26"/>
     </w:rPr>
   </w:style>
+  <w:style w:type="paragraph" w:styleId="Ttulo3">
+    <w:name w:val="heading 3"/>
+    <w:basedOn w:val="Normal"/>
+    <w:next w:val="Normal"/>
+    <w:link w:val="Ttulo3Char"/>
+    <w:uiPriority w:val="9"/>
+    <w:unhideWhenUsed/>
+    <w:qFormat/>
+    <w:rsid w:val="00602D8E"/>
+    <w:pPr>
+      <w:keepNext/>
+      <w:keepLines/>
+      <w:spacing w:before="40" w:after="0"/>
+      <w:outlineLvl w:val="2"/>
+    </w:pPr>
+    <w:rPr>
+      <w:rFonts w:asciiTheme="majorHAnsi" w:eastAsiaTheme="majorEastAsia" w:hAnsiTheme="majorHAnsi" w:cstheme="majorBidi"/>
+      <w:color w:val="1F3763" w:themeColor="accent1" w:themeShade="7F"/>
+      <w:sz w:val="28"/>
+      <w:szCs w:val="24"/>
+    </w:rPr>
+  </w:style>
+  <w:style w:type="paragraph" w:styleId="Ttulo4">
+    <w:name w:val="heading 4"/>
+    <w:basedOn w:val="Normal"/>
+    <w:next w:val="Normal"/>
+    <w:link w:val="Ttulo4Char"/>
+    <w:uiPriority w:val="9"/>
+    <w:unhideWhenUsed/>
+    <w:qFormat/>
+    <w:rsid w:val="0028605D"/>
+    <w:pPr>
+      <w:keepNext/>
+      <w:keepLines/>
+      <w:spacing w:before="40" w:after="0"/>
+      <w:outlineLvl w:val="3"/>
+    </w:pPr>
+    <w:rPr>
+      <w:rFonts w:asciiTheme="majorHAnsi" w:eastAsiaTheme="majorEastAsia" w:hAnsiTheme="majorHAnsi" w:cstheme="majorBidi"/>
+      <w:i/>
+      <w:iCs/>
+      <w:color w:val="2F5496" w:themeColor="accent1" w:themeShade="BF"/>
+    </w:rPr>
+  </w:style>
+  <w:style w:type="paragraph" w:styleId="Ttulo5">
+    <w:name w:val="heading 5"/>
+    <w:basedOn w:val="Normal"/>
+    <w:next w:val="Normal"/>
+    <w:link w:val="Ttulo5Char"/>
+    <w:uiPriority w:val="9"/>
+    <w:unhideWhenUsed/>
+    <w:qFormat/>
+    <w:rsid w:val="00D73024"/>
+    <w:pPr>
+      <w:keepNext/>
+      <w:keepLines/>
+      <w:spacing w:before="40" w:after="0"/>
+      <w:outlineLvl w:val="4"/>
+    </w:pPr>
+    <w:rPr>
+      <w:rFonts w:asciiTheme="majorHAnsi" w:eastAsiaTheme="majorEastAsia" w:hAnsiTheme="majorHAnsi" w:cstheme="majorBidi"/>
+      <w:color w:val="2F5496" w:themeColor="accent1" w:themeShade="BF"/>
+    </w:rPr>
+  </w:style>
   <w:style w:type="character" w:default="1" w:styleId="Fontepargpadro">
     <w:name w:val="Default Paragraph Font"/>
     <w:uiPriority w:val="1"/>
@@ -1630,6 +5808,67 @@
     <w:rPr>
       <w:b/>
       <w:bCs/>
+    </w:rPr>
+  </w:style>
+  <w:style w:type="character" w:customStyle="1" w:styleId="Ttulo3Char">
+    <w:name w:val="Título 3 Char"/>
+    <w:basedOn w:val="Fontepargpadro"/>
+    <w:link w:val="Ttulo3"/>
+    <w:uiPriority w:val="9"/>
+    <w:rsid w:val="00602D8E"/>
+    <w:rPr>
+      <w:rFonts w:asciiTheme="majorHAnsi" w:eastAsiaTheme="majorEastAsia" w:hAnsiTheme="majorHAnsi" w:cstheme="majorBidi"/>
+      <w:color w:val="1F3763" w:themeColor="accent1" w:themeShade="7F"/>
+      <w:sz w:val="28"/>
+      <w:szCs w:val="24"/>
+    </w:rPr>
+  </w:style>
+  <w:style w:type="paragraph" w:styleId="PargrafodaLista">
+    <w:name w:val="List Paragraph"/>
+    <w:basedOn w:val="Normal"/>
+    <w:uiPriority w:val="34"/>
+    <w:qFormat/>
+    <w:rsid w:val="0028605D"/>
+    <w:pPr>
+      <w:ind w:left="720"/>
+      <w:contextualSpacing/>
+    </w:pPr>
+  </w:style>
+  <w:style w:type="character" w:customStyle="1" w:styleId="Ttulo4Char">
+    <w:name w:val="Título 4 Char"/>
+    <w:basedOn w:val="Fontepargpadro"/>
+    <w:link w:val="Ttulo4"/>
+    <w:uiPriority w:val="9"/>
+    <w:rsid w:val="0028605D"/>
+    <w:rPr>
+      <w:rFonts w:asciiTheme="majorHAnsi" w:eastAsiaTheme="majorEastAsia" w:hAnsiTheme="majorHAnsi" w:cstheme="majorBidi"/>
+      <w:i/>
+      <w:iCs/>
+      <w:color w:val="2F5496" w:themeColor="accent1" w:themeShade="BF"/>
+      <w:sz w:val="24"/>
+    </w:rPr>
+  </w:style>
+  <w:style w:type="character" w:styleId="nfase">
+    <w:name w:val="Emphasis"/>
+    <w:basedOn w:val="Fontepargpadro"/>
+    <w:uiPriority w:val="20"/>
+    <w:qFormat/>
+    <w:rsid w:val="0028605D"/>
+    <w:rPr>
+      <w:i/>
+      <w:iCs/>
+    </w:rPr>
+  </w:style>
+  <w:style w:type="character" w:customStyle="1" w:styleId="Ttulo5Char">
+    <w:name w:val="Título 5 Char"/>
+    <w:basedOn w:val="Fontepargpadro"/>
+    <w:link w:val="Ttulo5"/>
+    <w:uiPriority w:val="9"/>
+    <w:rsid w:val="00D73024"/>
+    <w:rPr>
+      <w:rFonts w:asciiTheme="majorHAnsi" w:eastAsiaTheme="majorEastAsia" w:hAnsiTheme="majorHAnsi" w:cstheme="majorBidi"/>
+      <w:color w:val="2F5496" w:themeColor="accent1" w:themeShade="BF"/>
+      <w:sz w:val="24"/>
     </w:rPr>
   </w:style>
 </w:styles>

</xml_diff>